<commit_message>
Revisión ortográfica (Jorge, por favor, los acentos)
</commit_message>
<xml_diff>
--- a/SDM/SDM Documento Especificacion ABP_JORGE.docx
+++ b/SDM/SDM Documento Especificacion ABP_JORGE.docx
@@ -1,6 +1,6 @@
 
 <file path=word/document.xml><?xml version="1.0" encoding="utf-8"?>
-<w:document xmlns:wpc="http://schemas.microsoft.com/office/word/2010/wordprocessingCanvas" xmlns:mo="http://schemas.microsoft.com/office/mac/office/2008/main" xmlns:mc="http://schemas.openxmlformats.org/markup-compatibility/2006" xmlns:mv="urn:schemas-microsoft-com:mac:vml" xmlns:o="urn:schemas-microsoft-com:office:office" xmlns:r="http://schemas.openxmlformats.org/officeDocument/2006/relationships" xmlns:m="http://schemas.openxmlformats.org/officeDocument/2006/math" xmlns:v="urn:schemas-microsoft-com:vml" xmlns:wp14="http://schemas.microsoft.com/office/word/2010/wordprocessingDrawing" xmlns:wp="http://schemas.openxmlformats.org/drawingml/2006/wordprocessingDrawing" xmlns:w10="urn:schemas-microsoft-com:office:word" xmlns:w="http://schemas.openxmlformats.org/wordprocessingml/2006/main" xmlns:w14="http://schemas.microsoft.com/office/word/2010/wordml" xmlns:wpg="http://schemas.microsoft.com/office/word/2010/wordprocessingGroup" xmlns:wpi="http://schemas.microsoft.com/office/word/2010/wordprocessingInk" xmlns:wne="http://schemas.microsoft.com/office/word/2006/wordml" xmlns:wps="http://schemas.microsoft.com/office/word/2010/wordprocessingShape" mc:Ignorable="w14 wp14">
+<w:document xmlns:wpc="http://schemas.microsoft.com/office/word/2010/wordprocessingCanvas" xmlns:cx="http://schemas.microsoft.com/office/drawing/2014/chartex" xmlns:cx1="http://schemas.microsoft.com/office/drawing/2015/9/8/chartex" xmlns:cx2="http://schemas.microsoft.com/office/drawing/2015/10/21/chartex" xmlns:cx3="http://schemas.microsoft.com/office/drawing/2016/5/9/chartex" xmlns:cx4="http://schemas.microsoft.com/office/drawing/2016/5/10/chartex" xmlns:cx5="http://schemas.microsoft.com/office/drawing/2016/5/11/chartex" xmlns:mc="http://schemas.openxmlformats.org/markup-compatibility/2006" xmlns:o="urn:schemas-microsoft-com:office:office" xmlns:r="http://schemas.openxmlformats.org/officeDocument/2006/relationships" xmlns:m="http://schemas.openxmlformats.org/officeDocument/2006/math" xmlns:v="urn:schemas-microsoft-com:vml" xmlns:wp14="http://schemas.microsoft.com/office/word/2010/wordprocessingDrawing" xmlns:wp="http://schemas.openxmlformats.org/drawingml/2006/wordprocessingDrawing" xmlns:w10="urn:schemas-microsoft-com:office:word" xmlns:w="http://schemas.openxmlformats.org/wordprocessingml/2006/main" xmlns:w14="http://schemas.microsoft.com/office/word/2010/wordml" xmlns:w15="http://schemas.microsoft.com/office/word/2012/wordml" xmlns:w16se="http://schemas.microsoft.com/office/word/2015/wordml/symex" xmlns:wpg="http://schemas.microsoft.com/office/word/2010/wordprocessingGroup" xmlns:wpi="http://schemas.microsoft.com/office/word/2010/wordprocessingInk" xmlns:wne="http://schemas.microsoft.com/office/word/2006/wordml" xmlns:wps="http://schemas.microsoft.com/office/word/2010/wordprocessingShape" mc:Ignorable="w14 w15 w16se wp14">
   <w:body>
     <w:p>
       <w:pPr>
@@ -115,161 +115,266 @@
           <w:lang w:val="es-ES"/>
         </w:rPr>
       </w:pPr>
+    </w:p>
+    <w:p>
+      <w:pPr>
+        <w:pStyle w:val="Prrafodelista"/>
+        <w:ind w:firstLine="720"/>
+        <w:rPr>
+          <w:color w:val="000000" w:themeColor="text1"/>
+          <w:lang w:val="es-ES"/>
+        </w:rPr>
+      </w:pPr>
+      <w:r>
+        <w:rPr>
+          <w:color w:val="000000" w:themeColor="text1"/>
+          <w:lang w:val="es-ES"/>
+        </w:rPr>
+        <w:t>La difusión y el posicionamiento SEO es muy importante para aumentar la reputación y visibilidad respectivamente de nuestro producto.</w:t>
+      </w:r>
+      <w:r>
+        <w:rPr>
+          <w:color w:val="000000" w:themeColor="text1"/>
+          <w:lang w:val="es-ES"/>
+        </w:rPr>
+        <w:t xml:space="preserve"> Es por ello que estudiaremos la forma más óptima para alcanzar nuestros objetivos. Nos apoyaremos en las redes sociales para conseguir una buena difusión y aplicaremos técnicas de SEO tanto generales como específicas para estar por delante de la competencia</w:t>
+      </w:r>
+      <w:r>
+        <w:rPr>
+          <w:color w:val="000000" w:themeColor="text1"/>
+          <w:lang w:val="es-ES"/>
+        </w:rPr>
+        <w:t>.</w:t>
+      </w:r>
+    </w:p>
+    <w:p>
+      <w:pPr>
+        <w:pStyle w:val="Prrafodelista"/>
+        <w:ind w:firstLine="720"/>
+        <w:rPr>
+          <w:color w:val="000000" w:themeColor="text1"/>
+          <w:lang w:val="es-ES"/>
+        </w:rPr>
+      </w:pPr>
+    </w:p>
+    <w:p>
+      <w:pPr>
+        <w:pStyle w:val="Prrafodelista"/>
+        <w:ind w:firstLine="720"/>
+        <w:rPr>
+          <w:color w:val="000000" w:themeColor="text1"/>
+          <w:lang w:val="es-ES"/>
+        </w:rPr>
+      </w:pPr>
+      <w:r>
+        <w:rPr>
+          <w:color w:val="000000" w:themeColor="text1"/>
+          <w:lang w:val="es-ES"/>
+        </w:rPr>
+        <w:t>La difusión es uno de los procesos finales de nuestro proyecto. Una vez acabado el producto necesitaremos darlo a conocer. Para ello utilizaremos las redes sociales con más presencia actualmente como Facebook,Twitter o Google+.</w:t>
+      </w:r>
+    </w:p>
+    <w:p>
+      <w:pPr>
+        <w:pStyle w:val="Prrafodelista"/>
+        <w:ind w:firstLine="720"/>
+        <w:rPr>
+          <w:color w:val="000000" w:themeColor="text1"/>
+          <w:lang w:val="es-ES"/>
+        </w:rPr>
+      </w:pPr>
+    </w:p>
+    <w:p>
+      <w:pPr>
+        <w:pStyle w:val="Prrafodelista"/>
+        <w:ind w:firstLine="720"/>
+        <w:rPr>
+          <w:color w:val="000000" w:themeColor="text1"/>
+          <w:lang w:val="es-ES"/>
+        </w:rPr>
+      </w:pPr>
+      <w:r>
+        <w:rPr>
+          <w:color w:val="000000" w:themeColor="text1"/>
+          <w:lang w:val="es-ES"/>
+        </w:rPr>
+        <w:t>Facebook nos ofrece herramientas muy interesantes para la difusión y exposición de Alpha-School. Para empezar crearemos una página de Facebook con el objetivo de ser más cercanos a nuestros clientes. En ella publicaremos las últimas actualizaciones sobre el proyecto, nuevas secciones, nos comunicaremos con la gente via comentarios y mensajes privados y por último propondremos juegos a nuestros seguidores para que compartan la página a cambio de un aliciente y así conseguir el efecto dominó y llegar a más gente. Facebook también tiene para promocionar una página a cambio de dinero pero de momento no emplearemos este servicio.</w:t>
+      </w:r>
+    </w:p>
+    <w:p>
+      <w:pPr>
+        <w:pStyle w:val="Prrafodelista"/>
+        <w:ind w:firstLine="720"/>
+        <w:rPr>
+          <w:color w:val="000000" w:themeColor="text1"/>
+          <w:lang w:val="es-ES"/>
+        </w:rPr>
+      </w:pPr>
+    </w:p>
+    <w:p>
+      <w:pPr>
+        <w:pStyle w:val="Prrafodelista"/>
+        <w:ind w:firstLine="720"/>
+        <w:rPr>
+          <w:color w:val="000000" w:themeColor="text1"/>
+          <w:lang w:val="es-ES"/>
+        </w:rPr>
+      </w:pPr>
+      <w:r>
+        <w:rPr>
+          <w:color w:val="000000" w:themeColor="text1"/>
+          <w:lang w:val="es-ES"/>
+        </w:rPr>
+        <w:t>Twitter también es una potente red social con la que llegar a más gente. En nuestra cuenta de Twitter intentaremos publicar noticias rela</w:t>
+      </w:r>
+      <w:r>
+        <w:rPr>
+          <w:color w:val="000000" w:themeColor="text1"/>
+          <w:lang w:val="es-ES"/>
+        </w:rPr>
+        <w:t xml:space="preserve">cionadas con nuestra aplicación, interactuaremos con los jóvenes para que se sientan respaldados y </w:t>
+      </w:r>
+      <w:r>
+        <w:rPr>
+          <w:color w:val="000000" w:themeColor="text1"/>
+          <w:lang w:val="es-ES"/>
+        </w:rPr>
+        <w:t>también propondremos juegos en los</w:t>
+      </w:r>
+      <w:r>
+        <w:rPr>
+          <w:color w:val="000000" w:themeColor="text1"/>
+          <w:lang w:val="es-ES"/>
+        </w:rPr>
+        <w:t xml:space="preserve"> que habrá que hacer retweet.</w:t>
+      </w:r>
+    </w:p>
+    <w:p>
+      <w:pPr>
+        <w:pStyle w:val="Prrafodelista"/>
+        <w:ind w:firstLine="720"/>
+        <w:rPr>
+          <w:color w:val="000000" w:themeColor="text1"/>
+          <w:lang w:val="es-ES"/>
+        </w:rPr>
+      </w:pPr>
+    </w:p>
+    <w:p>
+      <w:pPr>
+        <w:pStyle w:val="Prrafodelista"/>
+        <w:ind w:firstLine="720"/>
+        <w:rPr>
+          <w:color w:val="000000" w:themeColor="text1"/>
+          <w:lang w:val="es-ES"/>
+        </w:rPr>
+      </w:pPr>
+      <w:r>
+        <w:rPr>
+          <w:color w:val="000000" w:themeColor="text1"/>
+          <w:lang w:val="es-ES"/>
+        </w:rPr>
+        <w:t xml:space="preserve">El posicionamiento SEO es un cargo que requiere constancia y perseverancia. Nuestro objetivo es estar por delante de la competencia. Queremos destacar por la comunicación padre-profesor-alumno y ahí es donde enfocaremos nuestro </w:t>
+      </w:r>
+      <w:r>
+        <w:rPr>
+          <w:color w:val="000000" w:themeColor="text1"/>
+          <w:lang w:val="es-ES"/>
+        </w:rPr>
+        <w:t>SEO</w:t>
+      </w:r>
+      <w:r>
+        <w:rPr>
+          <w:color w:val="000000" w:themeColor="text1"/>
+          <w:lang w:val="es-ES"/>
+        </w:rPr>
+        <w:t xml:space="preserve">. Los metadatos y keywords que los motores de </w:t>
+      </w:r>
+      <w:r>
+        <w:rPr>
+          <w:color w:val="000000" w:themeColor="text1"/>
+          <w:lang w:val="es-ES"/>
+        </w:rPr>
+        <w:t>búsqueda</w:t>
+      </w:r>
+      <w:r>
+        <w:rPr>
+          <w:color w:val="000000" w:themeColor="text1"/>
+          <w:lang w:val="es-ES"/>
+        </w:rPr>
+        <w:t xml:space="preserve"> analizarán son tales como "</w:t>
+      </w:r>
+      <w:r>
+        <w:rPr>
+          <w:color w:val="000000" w:themeColor="text1"/>
+          <w:lang w:val="es-ES"/>
+        </w:rPr>
+        <w:t>comunicación</w:t>
+      </w:r>
+      <w:r>
+        <w:rPr>
+          <w:color w:val="000000" w:themeColor="text1"/>
+          <w:lang w:val="es-ES"/>
+        </w:rPr>
+        <w:t xml:space="preserve">, aprobar, </w:t>
+      </w:r>
+      <w:r>
+        <w:rPr>
+          <w:color w:val="000000" w:themeColor="text1"/>
+          <w:lang w:val="es-ES"/>
+        </w:rPr>
+        <w:t>aplicación</w:t>
+      </w:r>
+      <w:r>
+        <w:rPr>
+          <w:color w:val="000000" w:themeColor="text1"/>
+          <w:lang w:val="es-ES"/>
+        </w:rPr>
+        <w:t xml:space="preserve">, estudio, alumno" entre otras. </w:t>
+      </w:r>
+      <w:r>
+        <w:rPr>
+          <w:color w:val="000000" w:themeColor="text1"/>
+          <w:lang w:val="es-ES"/>
+        </w:rPr>
+        <w:t xml:space="preserve">También enlazaremos nuestra versión web con las redes sociales para que se hagan referencia y </w:t>
+      </w:r>
+      <w:r>
+        <w:rPr>
+          <w:color w:val="000000" w:themeColor="text1"/>
+          <w:lang w:val="es-ES"/>
+        </w:rPr>
+        <w:t xml:space="preserve">esto sea tenido en cuenta por parte de </w:t>
+      </w:r>
+      <w:r>
+        <w:rPr>
+          <w:color w:val="000000" w:themeColor="text1"/>
+          <w:lang w:val="es-ES"/>
+        </w:rPr>
+        <w:t xml:space="preserve">los motores de </w:t>
+      </w:r>
+      <w:r>
+        <w:rPr>
+          <w:color w:val="000000" w:themeColor="text1"/>
+          <w:lang w:val="es-ES"/>
+        </w:rPr>
+        <w:t>búsqueda</w:t>
+      </w:r>
+      <w:r>
+        <w:rPr>
+          <w:color w:val="000000" w:themeColor="text1"/>
+          <w:lang w:val="es-ES"/>
+        </w:rPr>
+        <w:t xml:space="preserve"> para que </w:t>
+      </w:r>
+      <w:r>
+        <w:rPr>
+          <w:color w:val="000000" w:themeColor="text1"/>
+          <w:lang w:val="es-ES"/>
+        </w:rPr>
+        <w:t xml:space="preserve"> </w:t>
+      </w:r>
       <w:bookmarkStart w:id="0" w:name="_GoBack"/>
       <w:bookmarkEnd w:id="0"/>
-    </w:p>
-    <w:p>
-      <w:pPr>
-        <w:pStyle w:val="Prrafodelista"/>
-        <w:ind w:firstLine="720"/>
-        <w:rPr>
-          <w:color w:val="000000" w:themeColor="text1"/>
-          <w:lang w:val="es-ES"/>
-        </w:rPr>
-      </w:pPr>
-      <w:r>
-        <w:rPr>
-          <w:color w:val="000000" w:themeColor="text1"/>
-          <w:lang w:val="es-ES"/>
-        </w:rPr>
-        <w:t>La difusión y el posicionamiento SEO es muy importante para aumentar la reputación y visibilidad respectivamente de nuestro producto.</w:t>
-      </w:r>
-      <w:r>
-        <w:rPr>
-          <w:color w:val="000000" w:themeColor="text1"/>
-          <w:lang w:val="es-ES"/>
-        </w:rPr>
-        <w:t xml:space="preserve"> Es por ello que estudiaremos la forma más óptima para alcanzar nuestros objetivos. Nos apoyaremos en las redes sociales para conseguir una buena difusión y aplicaremos técnicas de SEO tanto generales como específicas para estar por delante de la competencia</w:t>
-      </w:r>
-      <w:r>
-        <w:rPr>
-          <w:color w:val="000000" w:themeColor="text1"/>
-          <w:lang w:val="es-ES"/>
-        </w:rPr>
-        <w:t>.</w:t>
-      </w:r>
-    </w:p>
-    <w:p>
-      <w:pPr>
-        <w:pStyle w:val="Prrafodelista"/>
-        <w:ind w:firstLine="720"/>
-        <w:rPr>
-          <w:color w:val="000000" w:themeColor="text1"/>
-          <w:lang w:val="es-ES"/>
-        </w:rPr>
-      </w:pPr>
-    </w:p>
-    <w:p>
-      <w:pPr>
-        <w:pStyle w:val="Prrafodelista"/>
-        <w:ind w:firstLine="720"/>
-        <w:rPr>
-          <w:color w:val="000000" w:themeColor="text1"/>
-          <w:lang w:val="es-ES"/>
-        </w:rPr>
-      </w:pPr>
-      <w:r>
-        <w:rPr>
-          <w:color w:val="000000" w:themeColor="text1"/>
-          <w:lang w:val="es-ES"/>
-        </w:rPr>
-        <w:t>La difusión es uno de los procesos finales de nuestro proyecto. Una vez acabado el producto necesitaremos darlo a conocer. Para ello utilizaremos las redes sociales con más presencia actualmente como Facebook,Twitter o Google+.</w:t>
-      </w:r>
-    </w:p>
-    <w:p>
-      <w:pPr>
-        <w:pStyle w:val="Prrafodelista"/>
-        <w:ind w:firstLine="720"/>
-        <w:rPr>
-          <w:color w:val="000000" w:themeColor="text1"/>
-          <w:lang w:val="es-ES"/>
-        </w:rPr>
-      </w:pPr>
-    </w:p>
-    <w:p>
-      <w:pPr>
-        <w:pStyle w:val="Prrafodelista"/>
-        <w:ind w:firstLine="720"/>
-        <w:rPr>
-          <w:color w:val="000000" w:themeColor="text1"/>
-          <w:lang w:val="es-ES"/>
-        </w:rPr>
-      </w:pPr>
-      <w:r>
-        <w:rPr>
-          <w:color w:val="000000" w:themeColor="text1"/>
-          <w:lang w:val="es-ES"/>
-        </w:rPr>
-        <w:t>Facebook nos ofrece herramientas muy interesantes para la difusión y exposición de Alpha-School. Para empezar crearemos una página de Facebook con el objetivo de ser más cercanos a nuestros clientes. En ella publicaremos las últimas actualizaciones sobre el proyecto, nuevas secciones, nos comunicaremos con la gente via comentarios y mensajes privados y por último propondremos juegos a nuestros seguidores para que compartan la página a cambio de un aliciente y así conseguir el efecto dominó y llegar a más gente. Facebook también tiene para promocionar una página a cambio de dinero pero de momento no emplearemos este servicio.</w:t>
-      </w:r>
-    </w:p>
-    <w:p>
-      <w:pPr>
-        <w:pStyle w:val="Prrafodelista"/>
-        <w:ind w:firstLine="720"/>
-        <w:rPr>
-          <w:color w:val="000000" w:themeColor="text1"/>
-          <w:lang w:val="es-ES"/>
-        </w:rPr>
-      </w:pPr>
-    </w:p>
-    <w:p>
-      <w:pPr>
-        <w:pStyle w:val="Prrafodelista"/>
-        <w:ind w:firstLine="720"/>
-        <w:rPr>
-          <w:color w:val="000000" w:themeColor="text1"/>
-          <w:lang w:val="es-ES"/>
-        </w:rPr>
-      </w:pPr>
-      <w:r>
-        <w:rPr>
-          <w:color w:val="000000" w:themeColor="text1"/>
-          <w:lang w:val="es-ES"/>
-        </w:rPr>
-        <w:t>Twitter también es una potente red social con la que llegar a más gente. En nuestra cuenta de Twitter intentaremos publicar noticias rela</w:t>
-      </w:r>
-      <w:r>
-        <w:rPr>
-          <w:color w:val="000000" w:themeColor="text1"/>
-          <w:lang w:val="es-ES"/>
-        </w:rPr>
-        <w:t>cionadas con nuestra aplicación, interactuaremos con los jóvenes para que se sientan respaldados y tambien propondremos juegos en el que habrá que hacer retweet.</w:t>
-      </w:r>
-    </w:p>
-    <w:p>
-      <w:pPr>
-        <w:pStyle w:val="Prrafodelista"/>
-        <w:ind w:firstLine="720"/>
-        <w:rPr>
-          <w:color w:val="000000" w:themeColor="text1"/>
-          <w:lang w:val="es-ES"/>
-        </w:rPr>
-      </w:pPr>
-    </w:p>
-    <w:p>
-      <w:pPr>
-        <w:pStyle w:val="Prrafodelista"/>
-        <w:ind w:firstLine="720"/>
-        <w:rPr>
-          <w:color w:val="000000" w:themeColor="text1"/>
-          <w:lang w:val="es-ES"/>
-        </w:rPr>
-      </w:pPr>
-      <w:r>
-        <w:rPr>
-          <w:color w:val="000000" w:themeColor="text1"/>
-          <w:lang w:val="es-ES"/>
-        </w:rPr>
-        <w:t xml:space="preserve">El posicionamiento SEO es un cargo que requiere constancia y perseverancia. Nuestro objetivo es estar por delante de la competencia. Queremos destacar por la comunicación padre-profesor-alumno y ahí es donde enfocaremos nuestro seo. Los metadatos y keywords que los motores de busqueda analizarán son tales como "comunicacion, aprobar, aplicacion, estudio, alumno" entre otras. </w:t>
-      </w:r>
-      <w:r>
-        <w:rPr>
-          <w:color w:val="000000" w:themeColor="text1"/>
-          <w:lang w:val="es-ES"/>
-        </w:rPr>
-        <w:t xml:space="preserve">También enlazaremos nuestra versión web con las redes sociales para que se hagan referencia y lo tengan en cuenta los motores de busqueda para que confiene en nosotros y </w:t>
-      </w:r>
       <w:r>
         <w:rPr>
           <w:color w:val="000000" w:themeColor="text1"/>
@@ -588,7 +693,7 @@
 </file>
 
 <file path=word/endnotes.xml><?xml version="1.0" encoding="utf-8"?>
-<w:endnotes xmlns:wpc="http://schemas.microsoft.com/office/word/2010/wordprocessingCanvas" xmlns:mo="http://schemas.microsoft.com/office/mac/office/2008/main" xmlns:mc="http://schemas.openxmlformats.org/markup-compatibility/2006" xmlns:mv="urn:schemas-microsoft-com:mac:vml" xmlns:o="urn:schemas-microsoft-com:office:office" xmlns:r="http://schemas.openxmlformats.org/officeDocument/2006/relationships" xmlns:m="http://schemas.openxmlformats.org/officeDocument/2006/math" xmlns:v="urn:schemas-microsoft-com:vml" xmlns:wp14="http://schemas.microsoft.com/office/word/2010/wordprocessingDrawing" xmlns:wp="http://schemas.openxmlformats.org/drawingml/2006/wordprocessingDrawing" xmlns:w10="urn:schemas-microsoft-com:office:word" xmlns:w="http://schemas.openxmlformats.org/wordprocessingml/2006/main" xmlns:w14="http://schemas.microsoft.com/office/word/2010/wordml" xmlns:wpg="http://schemas.microsoft.com/office/word/2010/wordprocessingGroup" xmlns:wpi="http://schemas.microsoft.com/office/word/2010/wordprocessingInk" xmlns:wne="http://schemas.microsoft.com/office/word/2006/wordml" xmlns:wps="http://schemas.microsoft.com/office/word/2010/wordprocessingShape" mc:Ignorable="w14 wp14">
+<w:endnotes xmlns:wpc="http://schemas.microsoft.com/office/word/2010/wordprocessingCanvas" xmlns:cx="http://schemas.microsoft.com/office/drawing/2014/chartex" xmlns:cx1="http://schemas.microsoft.com/office/drawing/2015/9/8/chartex" xmlns:cx2="http://schemas.microsoft.com/office/drawing/2015/10/21/chartex" xmlns:cx3="http://schemas.microsoft.com/office/drawing/2016/5/9/chartex" xmlns:cx4="http://schemas.microsoft.com/office/drawing/2016/5/10/chartex" xmlns:cx5="http://schemas.microsoft.com/office/drawing/2016/5/11/chartex" xmlns:mc="http://schemas.openxmlformats.org/markup-compatibility/2006" xmlns:o="urn:schemas-microsoft-com:office:office" xmlns:r="http://schemas.openxmlformats.org/officeDocument/2006/relationships" xmlns:m="http://schemas.openxmlformats.org/officeDocument/2006/math" xmlns:v="urn:schemas-microsoft-com:vml" xmlns:wp14="http://schemas.microsoft.com/office/word/2010/wordprocessingDrawing" xmlns:wp="http://schemas.openxmlformats.org/drawingml/2006/wordprocessingDrawing" xmlns:w10="urn:schemas-microsoft-com:office:word" xmlns:w="http://schemas.openxmlformats.org/wordprocessingml/2006/main" xmlns:w14="http://schemas.microsoft.com/office/word/2010/wordml" xmlns:w15="http://schemas.microsoft.com/office/word/2012/wordml" xmlns:w16se="http://schemas.microsoft.com/office/word/2015/wordml/symex" xmlns:wpg="http://schemas.microsoft.com/office/word/2010/wordprocessingGroup" xmlns:wpi="http://schemas.microsoft.com/office/word/2010/wordprocessingInk" xmlns:wne="http://schemas.microsoft.com/office/word/2006/wordml" xmlns:wps="http://schemas.microsoft.com/office/word/2010/wordprocessingShape" mc:Ignorable="w14 w15 w16se wp14">
   <w:endnote w:type="separator" w:id="-1">
     <w:p>
       <w:pPr>
@@ -613,7 +718,7 @@
 </file>
 
 <file path=word/footnotes.xml><?xml version="1.0" encoding="utf-8"?>
-<w:footnotes xmlns:wpc="http://schemas.microsoft.com/office/word/2010/wordprocessingCanvas" xmlns:mo="http://schemas.microsoft.com/office/mac/office/2008/main" xmlns:mc="http://schemas.openxmlformats.org/markup-compatibility/2006" xmlns:mv="urn:schemas-microsoft-com:mac:vml" xmlns:o="urn:schemas-microsoft-com:office:office" xmlns:r="http://schemas.openxmlformats.org/officeDocument/2006/relationships" xmlns:m="http://schemas.openxmlformats.org/officeDocument/2006/math" xmlns:v="urn:schemas-microsoft-com:vml" xmlns:wp14="http://schemas.microsoft.com/office/word/2010/wordprocessingDrawing" xmlns:wp="http://schemas.openxmlformats.org/drawingml/2006/wordprocessingDrawing" xmlns:w10="urn:schemas-microsoft-com:office:word" xmlns:w="http://schemas.openxmlformats.org/wordprocessingml/2006/main" xmlns:w14="http://schemas.microsoft.com/office/word/2010/wordml" xmlns:wpg="http://schemas.microsoft.com/office/word/2010/wordprocessingGroup" xmlns:wpi="http://schemas.microsoft.com/office/word/2010/wordprocessingInk" xmlns:wne="http://schemas.microsoft.com/office/word/2006/wordml" xmlns:wps="http://schemas.microsoft.com/office/word/2010/wordprocessingShape" mc:Ignorable="w14 wp14">
+<w:footnotes xmlns:wpc="http://schemas.microsoft.com/office/word/2010/wordprocessingCanvas" xmlns:cx="http://schemas.microsoft.com/office/drawing/2014/chartex" xmlns:cx1="http://schemas.microsoft.com/office/drawing/2015/9/8/chartex" xmlns:cx2="http://schemas.microsoft.com/office/drawing/2015/10/21/chartex" xmlns:cx3="http://schemas.microsoft.com/office/drawing/2016/5/9/chartex" xmlns:cx4="http://schemas.microsoft.com/office/drawing/2016/5/10/chartex" xmlns:cx5="http://schemas.microsoft.com/office/drawing/2016/5/11/chartex" xmlns:mc="http://schemas.openxmlformats.org/markup-compatibility/2006" xmlns:o="urn:schemas-microsoft-com:office:office" xmlns:r="http://schemas.openxmlformats.org/officeDocument/2006/relationships" xmlns:m="http://schemas.openxmlformats.org/officeDocument/2006/math" xmlns:v="urn:schemas-microsoft-com:vml" xmlns:wp14="http://schemas.microsoft.com/office/word/2010/wordprocessingDrawing" xmlns:wp="http://schemas.openxmlformats.org/drawingml/2006/wordprocessingDrawing" xmlns:w10="urn:schemas-microsoft-com:office:word" xmlns:w="http://schemas.openxmlformats.org/wordprocessingml/2006/main" xmlns:w14="http://schemas.microsoft.com/office/word/2010/wordml" xmlns:w15="http://schemas.microsoft.com/office/word/2012/wordml" xmlns:w16se="http://schemas.microsoft.com/office/word/2015/wordml/symex" xmlns:wpg="http://schemas.microsoft.com/office/word/2010/wordprocessingGroup" xmlns:wpi="http://schemas.microsoft.com/office/word/2010/wordprocessingInk" xmlns:wne="http://schemas.microsoft.com/office/word/2006/wordml" xmlns:wps="http://schemas.microsoft.com/office/word/2010/wordprocessingShape" mc:Ignorable="w14 w15 w16se wp14">
   <w:footnote w:type="separator" w:id="-1">
     <w:p>
       <w:pPr>
@@ -638,8 +743,8 @@
 </file>
 
 <file path=word/numbering.xml><?xml version="1.0" encoding="utf-8"?>
-<w:numbering xmlns:wpc="http://schemas.microsoft.com/office/word/2010/wordprocessingCanvas" xmlns:mo="http://schemas.microsoft.com/office/mac/office/2008/main" xmlns:mc="http://schemas.openxmlformats.org/markup-compatibility/2006" xmlns:mv="urn:schemas-microsoft-com:mac:vml" xmlns:o="urn:schemas-microsoft-com:office:office" xmlns:r="http://schemas.openxmlformats.org/officeDocument/2006/relationships" xmlns:m="http://schemas.openxmlformats.org/officeDocument/2006/math" xmlns:v="urn:schemas-microsoft-com:vml" xmlns:wp14="http://schemas.microsoft.com/office/word/2010/wordprocessingDrawing" xmlns:wp="http://schemas.openxmlformats.org/drawingml/2006/wordprocessingDrawing" xmlns:w10="urn:schemas-microsoft-com:office:word" xmlns:w="http://schemas.openxmlformats.org/wordprocessingml/2006/main" xmlns:w14="http://schemas.microsoft.com/office/word/2010/wordml" xmlns:wpg="http://schemas.microsoft.com/office/word/2010/wordprocessingGroup" xmlns:wpi="http://schemas.microsoft.com/office/word/2010/wordprocessingInk" xmlns:wne="http://schemas.microsoft.com/office/word/2006/wordml" xmlns:wps="http://schemas.microsoft.com/office/word/2010/wordprocessingShape" mc:Ignorable="w14 wp14">
-  <w:abstractNum w:abstractNumId="0">
+<w:numbering xmlns:wpc="http://schemas.microsoft.com/office/word/2010/wordprocessingCanvas" xmlns:cx="http://schemas.microsoft.com/office/drawing/2014/chartex" xmlns:cx1="http://schemas.microsoft.com/office/drawing/2015/9/8/chartex" xmlns:cx2="http://schemas.microsoft.com/office/drawing/2015/10/21/chartex" xmlns:cx3="http://schemas.microsoft.com/office/drawing/2016/5/9/chartex" xmlns:cx4="http://schemas.microsoft.com/office/drawing/2016/5/10/chartex" xmlns:cx5="http://schemas.microsoft.com/office/drawing/2016/5/11/chartex" xmlns:mc="http://schemas.openxmlformats.org/markup-compatibility/2006" xmlns:o="urn:schemas-microsoft-com:office:office" xmlns:r="http://schemas.openxmlformats.org/officeDocument/2006/relationships" xmlns:m="http://schemas.openxmlformats.org/officeDocument/2006/math" xmlns:v="urn:schemas-microsoft-com:vml" xmlns:wp14="http://schemas.microsoft.com/office/word/2010/wordprocessingDrawing" xmlns:wp="http://schemas.openxmlformats.org/drawingml/2006/wordprocessingDrawing" xmlns:w10="urn:schemas-microsoft-com:office:word" xmlns:w="http://schemas.openxmlformats.org/wordprocessingml/2006/main" xmlns:w14="http://schemas.microsoft.com/office/word/2010/wordml" xmlns:w15="http://schemas.microsoft.com/office/word/2012/wordml" xmlns:w16se="http://schemas.microsoft.com/office/word/2015/wordml/symex" xmlns:wpg="http://schemas.microsoft.com/office/word/2010/wordprocessingGroup" xmlns:wpi="http://schemas.microsoft.com/office/word/2010/wordprocessingInk" xmlns:wne="http://schemas.microsoft.com/office/word/2006/wordml" xmlns:wps="http://schemas.microsoft.com/office/word/2010/wordprocessingShape" mc:Ignorable="w14 w15 w16se wp14">
+  <w:abstractNum w:abstractNumId="0" w15:restartNumberingAfterBreak="0">
     <w:nsid w:val="2E053FA0"/>
     <w:multiLevelType w:val="hybridMultilevel"/>
     <w:tmpl w:val="A99447C2"/>
@@ -728,7 +833,7 @@
       </w:pPr>
     </w:lvl>
   </w:abstractNum>
-  <w:abstractNum w:abstractNumId="1">
+  <w:abstractNum w:abstractNumId="1" w15:restartNumberingAfterBreak="0">
     <w:nsid w:val="549B76E6"/>
     <w:multiLevelType w:val="hybridMultilevel"/>
     <w:tmpl w:val="1D409D14"/>
@@ -827,7 +932,7 @@
 </file>
 
 <file path=word/styles.xml><?xml version="1.0" encoding="utf-8"?>
-<w:styles xmlns:mc="http://schemas.openxmlformats.org/markup-compatibility/2006" xmlns:r="http://schemas.openxmlformats.org/officeDocument/2006/relationships" xmlns:w="http://schemas.openxmlformats.org/wordprocessingml/2006/main" xmlns:w14="http://schemas.microsoft.com/office/word/2010/wordml" mc:Ignorable="w14">
+<w:styles xmlns:mc="http://schemas.openxmlformats.org/markup-compatibility/2006" xmlns:r="http://schemas.openxmlformats.org/officeDocument/2006/relationships" xmlns:w="http://schemas.openxmlformats.org/wordprocessingml/2006/main" xmlns:w14="http://schemas.microsoft.com/office/word/2010/wordml" xmlns:w15="http://schemas.microsoft.com/office/word/2012/wordml" xmlns:w16se="http://schemas.microsoft.com/office/word/2015/wordml/symex" mc:Ignorable="w14 w15 w16se">
   <w:docDefaults>
     <w:rPrDefault>
       <w:rPr>
@@ -844,155 +949,375 @@
       </w:pPr>
     </w:pPrDefault>
   </w:docDefaults>
-  <w:latentStyles w:defLockedState="0" w:defUIPriority="99" w:defSemiHidden="1" w:defUnhideWhenUsed="1" w:defQFormat="0" w:count="276">
-    <w:lsdException w:name="Normal" w:semiHidden="0" w:uiPriority="0" w:unhideWhenUsed="0" w:qFormat="1"/>
-    <w:lsdException w:name="heading 1" w:semiHidden="0" w:uiPriority="9" w:unhideWhenUsed="0" w:qFormat="1"/>
-    <w:lsdException w:name="heading 2" w:uiPriority="9" w:qFormat="1"/>
-    <w:lsdException w:name="heading 3" w:uiPriority="9" w:qFormat="1"/>
-    <w:lsdException w:name="heading 4" w:uiPriority="9" w:qFormat="1"/>
-    <w:lsdException w:name="heading 5" w:uiPriority="9" w:qFormat="1"/>
-    <w:lsdException w:name="heading 6" w:uiPriority="9" w:qFormat="1"/>
-    <w:lsdException w:name="heading 7" w:uiPriority="9" w:qFormat="1"/>
-    <w:lsdException w:name="heading 8" w:uiPriority="9" w:qFormat="1"/>
-    <w:lsdException w:name="heading 9" w:uiPriority="9" w:qFormat="1"/>
-    <w:lsdException w:name="toc 1" w:uiPriority="39"/>
-    <w:lsdException w:name="toc 2" w:uiPriority="39"/>
-    <w:lsdException w:name="toc 3" w:uiPriority="39"/>
-    <w:lsdException w:name="toc 4" w:uiPriority="39"/>
-    <w:lsdException w:name="toc 5" w:uiPriority="39"/>
-    <w:lsdException w:name="toc 6" w:uiPriority="39"/>
-    <w:lsdException w:name="toc 7" w:uiPriority="39"/>
-    <w:lsdException w:name="toc 8" w:uiPriority="39"/>
-    <w:lsdException w:name="toc 9" w:uiPriority="39"/>
-    <w:lsdException w:name="caption" w:uiPriority="35" w:qFormat="1"/>
-    <w:lsdException w:name="Title" w:semiHidden="0" w:uiPriority="10" w:unhideWhenUsed="0" w:qFormat="1"/>
-    <w:lsdException w:name="Default Paragraph Font" w:uiPriority="1"/>
-    <w:lsdException w:name="Subtitle" w:semiHidden="0" w:uiPriority="11" w:unhideWhenUsed="0" w:qFormat="1"/>
-    <w:lsdException w:name="Strong" w:semiHidden="0" w:uiPriority="22" w:unhideWhenUsed="0" w:qFormat="1"/>
-    <w:lsdException w:name="Emphasis" w:semiHidden="0" w:uiPriority="20" w:unhideWhenUsed="0" w:qFormat="1"/>
-    <w:lsdException w:name="Normal Table" w:semiHidden="0" w:unhideWhenUsed="0"/>
-    <w:lsdException w:name="Table Web 1" w:semiHidden="0" w:unhideWhenUsed="0"/>
-    <w:lsdException w:name="Table Grid" w:semiHidden="0" w:uiPriority="39" w:unhideWhenUsed="0"/>
-    <w:lsdException w:name="Note Level 1" w:semiHidden="0" w:unhideWhenUsed="0"/>
-    <w:lsdException w:name="Note Level 2" w:semiHidden="0" w:unhideWhenUsed="0"/>
-    <w:lsdException w:name="Note Level 3" w:semiHidden="0" w:unhideWhenUsed="0"/>
-    <w:lsdException w:name="Note Level 4" w:semiHidden="0" w:unhideWhenUsed="0"/>
-    <w:lsdException w:name="Note Level 5" w:semiHidden="0" w:unhideWhenUsed="0"/>
-    <w:lsdException w:name="Note Level 6" w:semiHidden="0" w:unhideWhenUsed="0"/>
-    <w:lsdException w:name="Note Level 7" w:semiHidden="0" w:unhideWhenUsed="0"/>
-    <w:lsdException w:name="Note Level 8" w:semiHidden="0" w:unhideWhenUsed="0"/>
-    <w:lsdException w:name="Note Level 9" w:semiHidden="0" w:unhideWhenUsed="0"/>
-    <w:lsdException w:name="Placeholder Text" w:unhideWhenUsed="0"/>
-    <w:lsdException w:name="No Spacing" w:semiHidden="0" w:uiPriority="1" w:unhideWhenUsed="0" w:qFormat="1"/>
-    <w:lsdException w:name="Light Shading" w:semiHidden="0" w:uiPriority="60" w:unhideWhenUsed="0"/>
-    <w:lsdException w:name="Light List" w:semiHidden="0" w:uiPriority="61" w:unhideWhenUsed="0"/>
-    <w:lsdException w:name="Light Grid" w:semiHidden="0" w:uiPriority="62" w:unhideWhenUsed="0"/>
-    <w:lsdException w:name="Medium Shading 1" w:semiHidden="0" w:uiPriority="63" w:unhideWhenUsed="0"/>
-    <w:lsdException w:name="Medium Shading 2" w:semiHidden="0" w:uiPriority="64" w:unhideWhenUsed="0"/>
-    <w:lsdException w:name="Medium List 1" w:semiHidden="0" w:uiPriority="65" w:unhideWhenUsed="0"/>
-    <w:lsdException w:name="Medium List 2" w:semiHidden="0" w:uiPriority="66" w:unhideWhenUsed="0"/>
-    <w:lsdException w:name="Medium Grid 1" w:semiHidden="0" w:uiPriority="67" w:unhideWhenUsed="0"/>
-    <w:lsdException w:name="Medium Grid 2" w:semiHidden="0" w:uiPriority="68" w:unhideWhenUsed="0"/>
-    <w:lsdException w:name="Medium Grid 3" w:semiHidden="0" w:uiPriority="69" w:unhideWhenUsed="0"/>
-    <w:lsdException w:name="Dark List" w:semiHidden="0" w:uiPriority="70" w:unhideWhenUsed="0"/>
-    <w:lsdException w:name="Colorful Shading" w:semiHidden="0" w:uiPriority="71" w:unhideWhenUsed="0"/>
-    <w:lsdException w:name="Colorful List" w:semiHidden="0" w:uiPriority="72" w:unhideWhenUsed="0"/>
-    <w:lsdException w:name="Colorful Grid" w:semiHidden="0" w:uiPriority="73" w:unhideWhenUsed="0"/>
-    <w:lsdException w:name="Light Shading Accent 1" w:semiHidden="0" w:uiPriority="60" w:unhideWhenUsed="0"/>
-    <w:lsdException w:name="Light List Accent 1" w:semiHidden="0" w:uiPriority="61" w:unhideWhenUsed="0"/>
-    <w:lsdException w:name="Light Grid Accent 1" w:semiHidden="0" w:uiPriority="62" w:unhideWhenUsed="0"/>
-    <w:lsdException w:name="Medium Shading 1 Accent 1" w:semiHidden="0" w:uiPriority="63" w:unhideWhenUsed="0"/>
-    <w:lsdException w:name="Medium Shading 2 Accent 1" w:semiHidden="0" w:uiPriority="64" w:unhideWhenUsed="0"/>
-    <w:lsdException w:name="Medium List 1 Accent 1" w:semiHidden="0" w:uiPriority="65" w:unhideWhenUsed="0"/>
-    <w:lsdException w:name="Revision" w:unhideWhenUsed="0"/>
-    <w:lsdException w:name="List Paragraph" w:semiHidden="0" w:uiPriority="34" w:unhideWhenUsed="0" w:qFormat="1"/>
-    <w:lsdException w:name="Quote" w:semiHidden="0" w:uiPriority="29" w:unhideWhenUsed="0" w:qFormat="1"/>
-    <w:lsdException w:name="Intense Quote" w:semiHidden="0" w:uiPriority="30" w:unhideWhenUsed="0" w:qFormat="1"/>
-    <w:lsdException w:name="Medium List 2 Accent 1" w:semiHidden="0" w:uiPriority="66" w:unhideWhenUsed="0"/>
-    <w:lsdException w:name="Medium Grid 1 Accent 1" w:semiHidden="0" w:uiPriority="67" w:unhideWhenUsed="0"/>
-    <w:lsdException w:name="Medium Grid 2 Accent 1" w:semiHidden="0" w:uiPriority="68" w:unhideWhenUsed="0"/>
-    <w:lsdException w:name="Medium Grid 3 Accent 1" w:semiHidden="0" w:uiPriority="69" w:unhideWhenUsed="0"/>
-    <w:lsdException w:name="Dark List Accent 1" w:semiHidden="0" w:uiPriority="70" w:unhideWhenUsed="0"/>
-    <w:lsdException w:name="Colorful Shading Accent 1" w:semiHidden="0" w:uiPriority="71" w:unhideWhenUsed="0"/>
-    <w:lsdException w:name="Colorful List Accent 1" w:semiHidden="0" w:uiPriority="72" w:unhideWhenUsed="0"/>
-    <w:lsdException w:name="Colorful Grid Accent 1" w:semiHidden="0" w:uiPriority="73" w:unhideWhenUsed="0"/>
-    <w:lsdException w:name="Light Shading Accent 2" w:semiHidden="0" w:uiPriority="60" w:unhideWhenUsed="0"/>
-    <w:lsdException w:name="Light List Accent 2" w:semiHidden="0" w:uiPriority="61" w:unhideWhenUsed="0"/>
-    <w:lsdException w:name="Light Grid Accent 2" w:semiHidden="0" w:uiPriority="62" w:unhideWhenUsed="0"/>
-    <w:lsdException w:name="Medium Shading 1 Accent 2" w:semiHidden="0" w:uiPriority="63" w:unhideWhenUsed="0"/>
-    <w:lsdException w:name="Medium Shading 2 Accent 2" w:semiHidden="0" w:uiPriority="64" w:unhideWhenUsed="0"/>
-    <w:lsdException w:name="Medium List 1 Accent 2" w:semiHidden="0" w:uiPriority="65" w:unhideWhenUsed="0"/>
-    <w:lsdException w:name="Medium List 2 Accent 2" w:semiHidden="0" w:uiPriority="66" w:unhideWhenUsed="0"/>
-    <w:lsdException w:name="Medium Grid 1 Accent 2" w:semiHidden="0" w:uiPriority="67" w:unhideWhenUsed="0"/>
-    <w:lsdException w:name="Medium Grid 2 Accent 2" w:semiHidden="0" w:uiPriority="68" w:unhideWhenUsed="0"/>
-    <w:lsdException w:name="Medium Grid 3 Accent 2" w:semiHidden="0" w:uiPriority="69" w:unhideWhenUsed="0"/>
-    <w:lsdException w:name="Dark List Accent 2" w:semiHidden="0" w:uiPriority="70" w:unhideWhenUsed="0"/>
-    <w:lsdException w:name="Colorful Shading Accent 2" w:semiHidden="0" w:uiPriority="71" w:unhideWhenUsed="0"/>
-    <w:lsdException w:name="Colorful List Accent 2" w:semiHidden="0" w:uiPriority="72" w:unhideWhenUsed="0"/>
-    <w:lsdException w:name="Colorful Grid Accent 2" w:semiHidden="0" w:uiPriority="73" w:unhideWhenUsed="0"/>
-    <w:lsdException w:name="Light Shading Accent 3" w:semiHidden="0" w:uiPriority="60" w:unhideWhenUsed="0"/>
-    <w:lsdException w:name="Light List Accent 3" w:semiHidden="0" w:uiPriority="61" w:unhideWhenUsed="0"/>
-    <w:lsdException w:name="Light Grid Accent 3" w:semiHidden="0" w:uiPriority="62" w:unhideWhenUsed="0"/>
-    <w:lsdException w:name="Medium Shading 1 Accent 3" w:semiHidden="0" w:uiPriority="63" w:unhideWhenUsed="0"/>
-    <w:lsdException w:name="Medium Shading 2 Accent 3" w:semiHidden="0" w:uiPriority="64" w:unhideWhenUsed="0"/>
-    <w:lsdException w:name="Medium List 1 Accent 3" w:semiHidden="0" w:uiPriority="65" w:unhideWhenUsed="0"/>
-    <w:lsdException w:name="Medium List 2 Accent 3" w:semiHidden="0" w:uiPriority="66" w:unhideWhenUsed="0"/>
-    <w:lsdException w:name="Medium Grid 1 Accent 3" w:semiHidden="0" w:uiPriority="67" w:unhideWhenUsed="0"/>
-    <w:lsdException w:name="Medium Grid 2 Accent 3" w:semiHidden="0" w:uiPriority="68" w:unhideWhenUsed="0"/>
-    <w:lsdException w:name="Medium Grid 3 Accent 3" w:semiHidden="0" w:uiPriority="69" w:unhideWhenUsed="0"/>
-    <w:lsdException w:name="Dark List Accent 3" w:semiHidden="0" w:uiPriority="70" w:unhideWhenUsed="0"/>
-    <w:lsdException w:name="Colorful Shading Accent 3" w:semiHidden="0" w:uiPriority="71" w:unhideWhenUsed="0"/>
-    <w:lsdException w:name="Colorful List Accent 3" w:semiHidden="0" w:uiPriority="72" w:unhideWhenUsed="0"/>
-    <w:lsdException w:name="Colorful Grid Accent 3" w:semiHidden="0" w:uiPriority="73" w:unhideWhenUsed="0"/>
-    <w:lsdException w:name="Light Shading Accent 4" w:semiHidden="0" w:uiPriority="60" w:unhideWhenUsed="0"/>
-    <w:lsdException w:name="Light List Accent 4" w:semiHidden="0" w:uiPriority="61" w:unhideWhenUsed="0"/>
-    <w:lsdException w:name="Light Grid Accent 4" w:semiHidden="0" w:uiPriority="62" w:unhideWhenUsed="0"/>
-    <w:lsdException w:name="Medium Shading 1 Accent 4" w:semiHidden="0" w:uiPriority="63" w:unhideWhenUsed="0"/>
-    <w:lsdException w:name="Medium Shading 2 Accent 4" w:semiHidden="0" w:uiPriority="64" w:unhideWhenUsed="0"/>
-    <w:lsdException w:name="Medium List 1 Accent 4" w:semiHidden="0" w:uiPriority="65" w:unhideWhenUsed="0"/>
-    <w:lsdException w:name="Medium List 2 Accent 4" w:semiHidden="0" w:uiPriority="66" w:unhideWhenUsed="0"/>
-    <w:lsdException w:name="Medium Grid 1 Accent 4" w:semiHidden="0" w:uiPriority="67" w:unhideWhenUsed="0"/>
-    <w:lsdException w:name="Medium Grid 2 Accent 4" w:semiHidden="0" w:uiPriority="68" w:unhideWhenUsed="0"/>
-    <w:lsdException w:name="Medium Grid 3 Accent 4" w:semiHidden="0" w:uiPriority="69" w:unhideWhenUsed="0"/>
-    <w:lsdException w:name="Dark List Accent 4" w:semiHidden="0" w:uiPriority="70" w:unhideWhenUsed="0"/>
-    <w:lsdException w:name="Colorful Shading Accent 4" w:semiHidden="0" w:uiPriority="71" w:unhideWhenUsed="0"/>
-    <w:lsdException w:name="Colorful List Accent 4" w:semiHidden="0" w:uiPriority="72" w:unhideWhenUsed="0"/>
-    <w:lsdException w:name="Colorful Grid Accent 4" w:semiHidden="0" w:uiPriority="73" w:unhideWhenUsed="0"/>
-    <w:lsdException w:name="Light Shading Accent 5" w:semiHidden="0" w:uiPriority="60" w:unhideWhenUsed="0"/>
-    <w:lsdException w:name="Light List Accent 5" w:semiHidden="0" w:uiPriority="61" w:unhideWhenUsed="0"/>
-    <w:lsdException w:name="Light Grid Accent 5" w:semiHidden="0" w:uiPriority="62" w:unhideWhenUsed="0"/>
-    <w:lsdException w:name="Medium Shading 1 Accent 5" w:semiHidden="0" w:uiPriority="63" w:unhideWhenUsed="0"/>
-    <w:lsdException w:name="Medium Shading 2 Accent 5" w:semiHidden="0" w:uiPriority="64" w:unhideWhenUsed="0"/>
-    <w:lsdException w:name="Medium List 1 Accent 5" w:semiHidden="0" w:uiPriority="65" w:unhideWhenUsed="0"/>
-    <w:lsdException w:name="Medium List 2 Accent 5" w:semiHidden="0" w:uiPriority="66" w:unhideWhenUsed="0"/>
-    <w:lsdException w:name="Medium Grid 1 Accent 5" w:semiHidden="0" w:uiPriority="67" w:unhideWhenUsed="0"/>
-    <w:lsdException w:name="Medium Grid 2 Accent 5" w:semiHidden="0" w:uiPriority="68" w:unhideWhenUsed="0"/>
-    <w:lsdException w:name="Medium Grid 3 Accent 5" w:semiHidden="0" w:uiPriority="69" w:unhideWhenUsed="0"/>
-    <w:lsdException w:name="Dark List Accent 5" w:semiHidden="0" w:uiPriority="70" w:unhideWhenUsed="0"/>
-    <w:lsdException w:name="Colorful Shading Accent 5" w:semiHidden="0" w:uiPriority="71" w:unhideWhenUsed="0"/>
-    <w:lsdException w:name="Colorful List Accent 5" w:semiHidden="0" w:uiPriority="72" w:unhideWhenUsed="0"/>
-    <w:lsdException w:name="Colorful Grid Accent 5" w:semiHidden="0" w:uiPriority="73" w:unhideWhenUsed="0"/>
-    <w:lsdException w:name="Light Shading Accent 6" w:semiHidden="0" w:uiPriority="60" w:unhideWhenUsed="0"/>
-    <w:lsdException w:name="Light List Accent 6" w:semiHidden="0" w:uiPriority="61" w:unhideWhenUsed="0"/>
-    <w:lsdException w:name="Light Grid Accent 6" w:semiHidden="0" w:uiPriority="62" w:unhideWhenUsed="0"/>
-    <w:lsdException w:name="Medium Shading 1 Accent 6" w:semiHidden="0" w:uiPriority="63" w:unhideWhenUsed="0"/>
-    <w:lsdException w:name="Medium Shading 2 Accent 6" w:semiHidden="0" w:uiPriority="64" w:unhideWhenUsed="0"/>
-    <w:lsdException w:name="Medium List 1 Accent 6" w:semiHidden="0" w:uiPriority="65" w:unhideWhenUsed="0"/>
-    <w:lsdException w:name="Medium List 2 Accent 6" w:semiHidden="0" w:uiPriority="66" w:unhideWhenUsed="0"/>
-    <w:lsdException w:name="Medium Grid 1 Accent 6" w:semiHidden="0" w:uiPriority="67" w:unhideWhenUsed="0"/>
-    <w:lsdException w:name="Medium Grid 2 Accent 6" w:semiHidden="0" w:uiPriority="68" w:unhideWhenUsed="0"/>
-    <w:lsdException w:name="Medium Grid 3 Accent 6" w:semiHidden="0" w:uiPriority="69" w:unhideWhenUsed="0"/>
-    <w:lsdException w:name="Dark List Accent 6" w:semiHidden="0" w:uiPriority="70" w:unhideWhenUsed="0"/>
-    <w:lsdException w:name="Colorful Shading Accent 6" w:semiHidden="0" w:uiPriority="71" w:unhideWhenUsed="0"/>
-    <w:lsdException w:name="Colorful List Accent 6" w:semiHidden="0" w:uiPriority="72" w:unhideWhenUsed="0"/>
-    <w:lsdException w:name="Colorful Grid Accent 6" w:semiHidden="0" w:uiPriority="73" w:unhideWhenUsed="0"/>
-    <w:lsdException w:name="Subtle Emphasis" w:semiHidden="0" w:uiPriority="19" w:unhideWhenUsed="0" w:qFormat="1"/>
-    <w:lsdException w:name="Intense Emphasis" w:semiHidden="0" w:uiPriority="21" w:unhideWhenUsed="0" w:qFormat="1"/>
-    <w:lsdException w:name="Subtle Reference" w:semiHidden="0" w:uiPriority="31" w:unhideWhenUsed="0" w:qFormat="1"/>
-    <w:lsdException w:name="Intense Reference" w:semiHidden="0" w:uiPriority="32" w:unhideWhenUsed="0" w:qFormat="1"/>
-    <w:lsdException w:name="Book Title" w:semiHidden="0" w:uiPriority="33" w:unhideWhenUsed="0" w:qFormat="1"/>
-    <w:lsdException w:name="Bibliography" w:uiPriority="37"/>
-    <w:lsdException w:name="TOC Heading" w:uiPriority="39" w:qFormat="1"/>
+  <w:latentStyles w:defLockedState="0" w:defUIPriority="99" w:defSemiHidden="0" w:defUnhideWhenUsed="0" w:defQFormat="0" w:count="374">
+    <w:lsdException w:name="Normal" w:uiPriority="0" w:qFormat="1"/>
+    <w:lsdException w:name="heading 1" w:uiPriority="9" w:qFormat="1"/>
+    <w:lsdException w:name="heading 2" w:semiHidden="1" w:uiPriority="9" w:unhideWhenUsed="1" w:qFormat="1"/>
+    <w:lsdException w:name="heading 3" w:semiHidden="1" w:uiPriority="9" w:unhideWhenUsed="1" w:qFormat="1"/>
+    <w:lsdException w:name="heading 4" w:semiHidden="1" w:uiPriority="9" w:unhideWhenUsed="1" w:qFormat="1"/>
+    <w:lsdException w:name="heading 5" w:semiHidden="1" w:uiPriority="9" w:unhideWhenUsed="1" w:qFormat="1"/>
+    <w:lsdException w:name="heading 6" w:semiHidden="1" w:uiPriority="9" w:unhideWhenUsed="1" w:qFormat="1"/>
+    <w:lsdException w:name="heading 7" w:semiHidden="1" w:uiPriority="9" w:unhideWhenUsed="1" w:qFormat="1"/>
+    <w:lsdException w:name="heading 8" w:semiHidden="1" w:uiPriority="9" w:unhideWhenUsed="1" w:qFormat="1"/>
+    <w:lsdException w:name="heading 9" w:semiHidden="1" w:uiPriority="9" w:unhideWhenUsed="1" w:qFormat="1"/>
+    <w:lsdException w:name="index 1" w:semiHidden="1" w:unhideWhenUsed="1"/>
+    <w:lsdException w:name="index 2" w:semiHidden="1" w:unhideWhenUsed="1"/>
+    <w:lsdException w:name="index 3" w:semiHidden="1" w:unhideWhenUsed="1"/>
+    <w:lsdException w:name="index 4" w:semiHidden="1" w:unhideWhenUsed="1"/>
+    <w:lsdException w:name="index 5" w:semiHidden="1" w:unhideWhenUsed="1"/>
+    <w:lsdException w:name="index 6" w:semiHidden="1" w:unhideWhenUsed="1"/>
+    <w:lsdException w:name="index 7" w:semiHidden="1" w:unhideWhenUsed="1"/>
+    <w:lsdException w:name="index 8" w:semiHidden="1" w:unhideWhenUsed="1"/>
+    <w:lsdException w:name="index 9" w:semiHidden="1" w:unhideWhenUsed="1"/>
+    <w:lsdException w:name="toc 1" w:semiHidden="1" w:uiPriority="39" w:unhideWhenUsed="1"/>
+    <w:lsdException w:name="toc 2" w:semiHidden="1" w:uiPriority="39" w:unhideWhenUsed="1"/>
+    <w:lsdException w:name="toc 3" w:semiHidden="1" w:uiPriority="39" w:unhideWhenUsed="1"/>
+    <w:lsdException w:name="toc 4" w:semiHidden="1" w:uiPriority="39" w:unhideWhenUsed="1"/>
+    <w:lsdException w:name="toc 5" w:semiHidden="1" w:uiPriority="39" w:unhideWhenUsed="1"/>
+    <w:lsdException w:name="toc 6" w:semiHidden="1" w:uiPriority="39" w:unhideWhenUsed="1"/>
+    <w:lsdException w:name="toc 7" w:semiHidden="1" w:uiPriority="39" w:unhideWhenUsed="1"/>
+    <w:lsdException w:name="toc 8" w:semiHidden="1" w:uiPriority="39" w:unhideWhenUsed="1"/>
+    <w:lsdException w:name="toc 9" w:semiHidden="1" w:uiPriority="39" w:unhideWhenUsed="1"/>
+    <w:lsdException w:name="Normal Indent" w:semiHidden="1" w:unhideWhenUsed="1"/>
+    <w:lsdException w:name="footnote text" w:semiHidden="1" w:unhideWhenUsed="1"/>
+    <w:lsdException w:name="annotation text" w:semiHidden="1" w:unhideWhenUsed="1"/>
+    <w:lsdException w:name="header" w:semiHidden="1" w:unhideWhenUsed="1"/>
+    <w:lsdException w:name="footer" w:semiHidden="1" w:unhideWhenUsed="1"/>
+    <w:lsdException w:name="index heading" w:semiHidden="1" w:unhideWhenUsed="1"/>
+    <w:lsdException w:name="caption" w:semiHidden="1" w:uiPriority="35" w:unhideWhenUsed="1" w:qFormat="1"/>
+    <w:lsdException w:name="table of figures" w:semiHidden="1" w:unhideWhenUsed="1"/>
+    <w:lsdException w:name="envelope address" w:semiHidden="1" w:unhideWhenUsed="1"/>
+    <w:lsdException w:name="envelope return" w:semiHidden="1" w:unhideWhenUsed="1"/>
+    <w:lsdException w:name="footnote reference" w:semiHidden="1" w:unhideWhenUsed="1"/>
+    <w:lsdException w:name="annotation reference" w:semiHidden="1" w:unhideWhenUsed="1"/>
+    <w:lsdException w:name="line number" w:semiHidden="1" w:unhideWhenUsed="1"/>
+    <w:lsdException w:name="page number" w:semiHidden="1" w:unhideWhenUsed="1"/>
+    <w:lsdException w:name="endnote reference" w:semiHidden="1" w:unhideWhenUsed="1"/>
+    <w:lsdException w:name="endnote text" w:semiHidden="1" w:unhideWhenUsed="1"/>
+    <w:lsdException w:name="table of authorities" w:semiHidden="1" w:unhideWhenUsed="1"/>
+    <w:lsdException w:name="macro" w:semiHidden="1" w:unhideWhenUsed="1"/>
+    <w:lsdException w:name="toa heading" w:semiHidden="1" w:unhideWhenUsed="1"/>
+    <w:lsdException w:name="List" w:semiHidden="1" w:unhideWhenUsed="1"/>
+    <w:lsdException w:name="List Bullet" w:semiHidden="1" w:unhideWhenUsed="1"/>
+    <w:lsdException w:name="List Number" w:semiHidden="1" w:unhideWhenUsed="1"/>
+    <w:lsdException w:name="List 2" w:semiHidden="1" w:unhideWhenUsed="1"/>
+    <w:lsdException w:name="List 3" w:semiHidden="1" w:unhideWhenUsed="1"/>
+    <w:lsdException w:name="List 4" w:semiHidden="1" w:unhideWhenUsed="1"/>
+    <w:lsdException w:name="List 5" w:semiHidden="1" w:unhideWhenUsed="1"/>
+    <w:lsdException w:name="List Bullet 2" w:semiHidden="1" w:unhideWhenUsed="1"/>
+    <w:lsdException w:name="List Bullet 3" w:semiHidden="1" w:unhideWhenUsed="1"/>
+    <w:lsdException w:name="List Bullet 4" w:semiHidden="1" w:unhideWhenUsed="1"/>
+    <w:lsdException w:name="List Bullet 5" w:semiHidden="1" w:unhideWhenUsed="1"/>
+    <w:lsdException w:name="List Number 2" w:semiHidden="1" w:unhideWhenUsed="1"/>
+    <w:lsdException w:name="List Number 3" w:semiHidden="1" w:unhideWhenUsed="1"/>
+    <w:lsdException w:name="List Number 4" w:semiHidden="1" w:unhideWhenUsed="1"/>
+    <w:lsdException w:name="List Number 5" w:semiHidden="1" w:unhideWhenUsed="1"/>
+    <w:lsdException w:name="Title" w:uiPriority="10" w:qFormat="1"/>
+    <w:lsdException w:name="Closing" w:semiHidden="1" w:unhideWhenUsed="1"/>
+    <w:lsdException w:name="Signature" w:semiHidden="1" w:unhideWhenUsed="1"/>
+    <w:lsdException w:name="Default Paragraph Font" w:semiHidden="1" w:uiPriority="1" w:unhideWhenUsed="1"/>
+    <w:lsdException w:name="Body Text" w:semiHidden="1" w:unhideWhenUsed="1"/>
+    <w:lsdException w:name="Body Text Indent" w:semiHidden="1" w:unhideWhenUsed="1"/>
+    <w:lsdException w:name="List Continue" w:semiHidden="1" w:unhideWhenUsed="1"/>
+    <w:lsdException w:name="List Continue 2" w:semiHidden="1" w:unhideWhenUsed="1"/>
+    <w:lsdException w:name="List Continue 3" w:semiHidden="1" w:unhideWhenUsed="1"/>
+    <w:lsdException w:name="List Continue 4" w:semiHidden="1" w:unhideWhenUsed="1"/>
+    <w:lsdException w:name="List Continue 5" w:semiHidden="1" w:unhideWhenUsed="1"/>
+    <w:lsdException w:name="Message Header" w:semiHidden="1" w:unhideWhenUsed="1"/>
+    <w:lsdException w:name="Subtitle" w:uiPriority="11" w:qFormat="1"/>
+    <w:lsdException w:name="Salutation" w:semiHidden="1" w:unhideWhenUsed="1"/>
+    <w:lsdException w:name="Date" w:semiHidden="1" w:unhideWhenUsed="1"/>
+    <w:lsdException w:name="Body Text First Indent" w:semiHidden="1" w:unhideWhenUsed="1"/>
+    <w:lsdException w:name="Body Text First Indent 2" w:semiHidden="1" w:unhideWhenUsed="1"/>
+    <w:lsdException w:name="Note Heading" w:semiHidden="1" w:unhideWhenUsed="1"/>
+    <w:lsdException w:name="Body Text 2" w:semiHidden="1" w:unhideWhenUsed="1"/>
+    <w:lsdException w:name="Body Text 3" w:semiHidden="1" w:unhideWhenUsed="1"/>
+    <w:lsdException w:name="Body Text Indent 2" w:semiHidden="1" w:unhideWhenUsed="1"/>
+    <w:lsdException w:name="Body Text Indent 3" w:semiHidden="1" w:unhideWhenUsed="1"/>
+    <w:lsdException w:name="Block Text" w:semiHidden="1" w:unhideWhenUsed="1"/>
+    <w:lsdException w:name="Hyperlink" w:semiHidden="1" w:unhideWhenUsed="1"/>
+    <w:lsdException w:name="FollowedHyperlink" w:semiHidden="1" w:unhideWhenUsed="1"/>
+    <w:lsdException w:name="Strong" w:uiPriority="22" w:qFormat="1"/>
+    <w:lsdException w:name="Emphasis" w:uiPriority="20" w:qFormat="1"/>
+    <w:lsdException w:name="Document Map" w:semiHidden="1" w:unhideWhenUsed="1"/>
+    <w:lsdException w:name="Plain Text" w:semiHidden="1" w:unhideWhenUsed="1"/>
+    <w:lsdException w:name="E-mail Signature" w:semiHidden="1" w:unhideWhenUsed="1"/>
+    <w:lsdException w:name="HTML Top of Form" w:semiHidden="1" w:unhideWhenUsed="1"/>
+    <w:lsdException w:name="HTML Bottom of Form" w:semiHidden="1" w:unhideWhenUsed="1"/>
+    <w:lsdException w:name="Normal (Web)" w:semiHidden="1" w:unhideWhenUsed="1"/>
+    <w:lsdException w:name="HTML Acronym" w:semiHidden="1" w:unhideWhenUsed="1"/>
+    <w:lsdException w:name="HTML Address" w:semiHidden="1" w:unhideWhenUsed="1"/>
+    <w:lsdException w:name="HTML Cite" w:semiHidden="1" w:unhideWhenUsed="1"/>
+    <w:lsdException w:name="HTML Code" w:semiHidden="1" w:unhideWhenUsed="1"/>
+    <w:lsdException w:name="HTML Definition" w:semiHidden="1" w:unhideWhenUsed="1"/>
+    <w:lsdException w:name="HTML Keyboard" w:semiHidden="1" w:unhideWhenUsed="1"/>
+    <w:lsdException w:name="HTML Preformatted" w:semiHidden="1" w:unhideWhenUsed="1"/>
+    <w:lsdException w:name="HTML Sample" w:semiHidden="1" w:unhideWhenUsed="1"/>
+    <w:lsdException w:name="HTML Typewriter" w:semiHidden="1" w:unhideWhenUsed="1"/>
+    <w:lsdException w:name="HTML Variable" w:semiHidden="1" w:unhideWhenUsed="1"/>
+    <w:lsdException w:name="Normal Table" w:semiHidden="1" w:unhideWhenUsed="1"/>
+    <w:lsdException w:name="annotation subject" w:semiHidden="1" w:unhideWhenUsed="1"/>
+    <w:lsdException w:name="No List" w:semiHidden="1" w:unhideWhenUsed="1"/>
+    <w:lsdException w:name="Outline List 1" w:semiHidden="1" w:unhideWhenUsed="1"/>
+    <w:lsdException w:name="Outline List 2" w:semiHidden="1" w:unhideWhenUsed="1"/>
+    <w:lsdException w:name="Outline List 3" w:semiHidden="1" w:unhideWhenUsed="1"/>
+    <w:lsdException w:name="Table Simple 1" w:semiHidden="1" w:unhideWhenUsed="1"/>
+    <w:lsdException w:name="Table Simple 2" w:semiHidden="1" w:unhideWhenUsed="1"/>
+    <w:lsdException w:name="Table Simple 3" w:semiHidden="1" w:unhideWhenUsed="1"/>
+    <w:lsdException w:name="Table Classic 1" w:semiHidden="1" w:unhideWhenUsed="1"/>
+    <w:lsdException w:name="Table Classic 2" w:semiHidden="1" w:unhideWhenUsed="1"/>
+    <w:lsdException w:name="Table Classic 3" w:semiHidden="1" w:unhideWhenUsed="1"/>
+    <w:lsdException w:name="Table Classic 4" w:semiHidden="1" w:unhideWhenUsed="1"/>
+    <w:lsdException w:name="Table Colorful 1" w:semiHidden="1" w:unhideWhenUsed="1"/>
+    <w:lsdException w:name="Table Colorful 2" w:semiHidden="1" w:unhideWhenUsed="1"/>
+    <w:lsdException w:name="Table Colorful 3" w:semiHidden="1" w:unhideWhenUsed="1"/>
+    <w:lsdException w:name="Table Columns 1" w:semiHidden="1" w:unhideWhenUsed="1"/>
+    <w:lsdException w:name="Table Columns 2" w:semiHidden="1" w:unhideWhenUsed="1"/>
+    <w:lsdException w:name="Table Columns 3" w:semiHidden="1" w:unhideWhenUsed="1"/>
+    <w:lsdException w:name="Table Columns 4" w:semiHidden="1" w:unhideWhenUsed="1"/>
+    <w:lsdException w:name="Table Columns 5" w:semiHidden="1" w:unhideWhenUsed="1"/>
+    <w:lsdException w:name="Table Grid 1" w:semiHidden="1" w:unhideWhenUsed="1"/>
+    <w:lsdException w:name="Table Grid 2" w:semiHidden="1" w:unhideWhenUsed="1"/>
+    <w:lsdException w:name="Table Grid 3" w:semiHidden="1" w:unhideWhenUsed="1"/>
+    <w:lsdException w:name="Table Grid 4" w:semiHidden="1" w:unhideWhenUsed="1"/>
+    <w:lsdException w:name="Table Grid 5" w:semiHidden="1" w:unhideWhenUsed="1"/>
+    <w:lsdException w:name="Table Grid 6" w:semiHidden="1" w:unhideWhenUsed="1"/>
+    <w:lsdException w:name="Table Grid 7" w:semiHidden="1" w:unhideWhenUsed="1"/>
+    <w:lsdException w:name="Table Grid 8" w:semiHidden="1" w:unhideWhenUsed="1"/>
+    <w:lsdException w:name="Table List 1" w:semiHidden="1" w:unhideWhenUsed="1"/>
+    <w:lsdException w:name="Table List 2" w:semiHidden="1" w:unhideWhenUsed="1"/>
+    <w:lsdException w:name="Table List 3" w:semiHidden="1" w:unhideWhenUsed="1"/>
+    <w:lsdException w:name="Table List 4" w:semiHidden="1" w:unhideWhenUsed="1"/>
+    <w:lsdException w:name="Table List 5" w:semiHidden="1" w:unhideWhenUsed="1"/>
+    <w:lsdException w:name="Table List 6" w:semiHidden="1" w:unhideWhenUsed="1"/>
+    <w:lsdException w:name="Table List 7" w:semiHidden="1" w:unhideWhenUsed="1"/>
+    <w:lsdException w:name="Table List 8" w:semiHidden="1" w:unhideWhenUsed="1"/>
+    <w:lsdException w:name="Table 3D effects 1" w:semiHidden="1" w:unhideWhenUsed="1"/>
+    <w:lsdException w:name="Table 3D effects 2" w:semiHidden="1" w:unhideWhenUsed="1"/>
+    <w:lsdException w:name="Table 3D effects 3" w:semiHidden="1" w:unhideWhenUsed="1"/>
+    <w:lsdException w:name="Table Contemporary" w:semiHidden="1" w:unhideWhenUsed="1"/>
+    <w:lsdException w:name="Table Elegant" w:semiHidden="1" w:unhideWhenUsed="1"/>
+    <w:lsdException w:name="Table Professional" w:semiHidden="1" w:unhideWhenUsed="1"/>
+    <w:lsdException w:name="Table Subtle 1" w:semiHidden="1" w:unhideWhenUsed="1"/>
+    <w:lsdException w:name="Table Subtle 2" w:semiHidden="1" w:unhideWhenUsed="1"/>
+    <w:lsdException w:name="Table Web 1" w:semiHidden="1" w:unhideWhenUsed="1"/>
+    <w:lsdException w:name="Table Web 2" w:semiHidden="1" w:unhideWhenUsed="1"/>
+    <w:lsdException w:name="Table Web 3" w:semiHidden="1" w:unhideWhenUsed="1"/>
+    <w:lsdException w:name="Balloon Text" w:semiHidden="1" w:unhideWhenUsed="1"/>
+    <w:lsdException w:name="Table Grid" w:uiPriority="39"/>
+    <w:lsdException w:name="Table Theme" w:semiHidden="1" w:unhideWhenUsed="1"/>
+    <w:lsdException w:name="Placeholder Text" w:semiHidden="1"/>
+    <w:lsdException w:name="No Spacing" w:uiPriority="1" w:qFormat="1"/>
+    <w:lsdException w:name="Light Shading" w:uiPriority="60"/>
+    <w:lsdException w:name="Light List" w:uiPriority="61"/>
+    <w:lsdException w:name="Light Grid" w:uiPriority="62"/>
+    <w:lsdException w:name="Medium Shading 1" w:uiPriority="63"/>
+    <w:lsdException w:name="Medium Shading 2" w:uiPriority="64"/>
+    <w:lsdException w:name="Medium List 1" w:uiPriority="65"/>
+    <w:lsdException w:name="Medium List 2" w:uiPriority="66"/>
+    <w:lsdException w:name="Medium Grid 1" w:uiPriority="67"/>
+    <w:lsdException w:name="Medium Grid 2" w:uiPriority="68"/>
+    <w:lsdException w:name="Medium Grid 3" w:uiPriority="69"/>
+    <w:lsdException w:name="Dark List" w:uiPriority="70"/>
+    <w:lsdException w:name="Colorful Shading" w:uiPriority="71"/>
+    <w:lsdException w:name="Colorful List" w:uiPriority="72"/>
+    <w:lsdException w:name="Colorful Grid" w:uiPriority="73"/>
+    <w:lsdException w:name="Light Shading Accent 1" w:uiPriority="60"/>
+    <w:lsdException w:name="Light List Accent 1" w:uiPriority="61"/>
+    <w:lsdException w:name="Light Grid Accent 1" w:uiPriority="62"/>
+    <w:lsdException w:name="Medium Shading 1 Accent 1" w:uiPriority="63"/>
+    <w:lsdException w:name="Medium Shading 2 Accent 1" w:uiPriority="64"/>
+    <w:lsdException w:name="Medium List 1 Accent 1" w:uiPriority="65"/>
+    <w:lsdException w:name="Revision" w:semiHidden="1"/>
+    <w:lsdException w:name="List Paragraph" w:uiPriority="34" w:qFormat="1"/>
+    <w:lsdException w:name="Quote" w:uiPriority="29" w:qFormat="1"/>
+    <w:lsdException w:name="Intense Quote" w:uiPriority="30" w:qFormat="1"/>
+    <w:lsdException w:name="Medium List 2 Accent 1" w:uiPriority="66"/>
+    <w:lsdException w:name="Medium Grid 1 Accent 1" w:uiPriority="67"/>
+    <w:lsdException w:name="Medium Grid 2 Accent 1" w:uiPriority="68"/>
+    <w:lsdException w:name="Medium Grid 3 Accent 1" w:uiPriority="69"/>
+    <w:lsdException w:name="Dark List Accent 1" w:uiPriority="70"/>
+    <w:lsdException w:name="Colorful Shading Accent 1" w:uiPriority="71"/>
+    <w:lsdException w:name="Colorful List Accent 1" w:uiPriority="72"/>
+    <w:lsdException w:name="Colorful Grid Accent 1" w:uiPriority="73"/>
+    <w:lsdException w:name="Light Shading Accent 2" w:uiPriority="60"/>
+    <w:lsdException w:name="Light List Accent 2" w:uiPriority="61"/>
+    <w:lsdException w:name="Light Grid Accent 2" w:uiPriority="62"/>
+    <w:lsdException w:name="Medium Shading 1 Accent 2" w:uiPriority="63"/>
+    <w:lsdException w:name="Medium Shading 2 Accent 2" w:uiPriority="64"/>
+    <w:lsdException w:name="Medium List 1 Accent 2" w:uiPriority="65"/>
+    <w:lsdException w:name="Medium List 2 Accent 2" w:uiPriority="66"/>
+    <w:lsdException w:name="Medium Grid 1 Accent 2" w:uiPriority="67"/>
+    <w:lsdException w:name="Medium Grid 2 Accent 2" w:uiPriority="68"/>
+    <w:lsdException w:name="Medium Grid 3 Accent 2" w:uiPriority="69"/>
+    <w:lsdException w:name="Dark List Accent 2" w:uiPriority="70"/>
+    <w:lsdException w:name="Colorful Shading Accent 2" w:uiPriority="71"/>
+    <w:lsdException w:name="Colorful List Accent 2" w:uiPriority="72"/>
+    <w:lsdException w:name="Colorful Grid Accent 2" w:uiPriority="73"/>
+    <w:lsdException w:name="Light Shading Accent 3" w:uiPriority="60"/>
+    <w:lsdException w:name="Light List Accent 3" w:uiPriority="61"/>
+    <w:lsdException w:name="Light Grid Accent 3" w:uiPriority="62"/>
+    <w:lsdException w:name="Medium Shading 1 Accent 3" w:uiPriority="63"/>
+    <w:lsdException w:name="Medium Shading 2 Accent 3" w:uiPriority="64"/>
+    <w:lsdException w:name="Medium List 1 Accent 3" w:uiPriority="65"/>
+    <w:lsdException w:name="Medium List 2 Accent 3" w:uiPriority="66"/>
+    <w:lsdException w:name="Medium Grid 1 Accent 3" w:uiPriority="67"/>
+    <w:lsdException w:name="Medium Grid 2 Accent 3" w:uiPriority="68"/>
+    <w:lsdException w:name="Medium Grid 3 Accent 3" w:uiPriority="69"/>
+    <w:lsdException w:name="Dark List Accent 3" w:uiPriority="70"/>
+    <w:lsdException w:name="Colorful Shading Accent 3" w:uiPriority="71"/>
+    <w:lsdException w:name="Colorful List Accent 3" w:uiPriority="72"/>
+    <w:lsdException w:name="Colorful Grid Accent 3" w:uiPriority="73"/>
+    <w:lsdException w:name="Light Shading Accent 4" w:uiPriority="60"/>
+    <w:lsdException w:name="Light List Accent 4" w:uiPriority="61"/>
+    <w:lsdException w:name="Light Grid Accent 4" w:uiPriority="62"/>
+    <w:lsdException w:name="Medium Shading 1 Accent 4" w:uiPriority="63"/>
+    <w:lsdException w:name="Medium Shading 2 Accent 4" w:uiPriority="64"/>
+    <w:lsdException w:name="Medium List 1 Accent 4" w:uiPriority="65"/>
+    <w:lsdException w:name="Medium List 2 Accent 4" w:uiPriority="66"/>
+    <w:lsdException w:name="Medium Grid 1 Accent 4" w:uiPriority="67"/>
+    <w:lsdException w:name="Medium Grid 2 Accent 4" w:uiPriority="68"/>
+    <w:lsdException w:name="Medium Grid 3 Accent 4" w:uiPriority="69"/>
+    <w:lsdException w:name="Dark List Accent 4" w:uiPriority="70"/>
+    <w:lsdException w:name="Colorful Shading Accent 4" w:uiPriority="71"/>
+    <w:lsdException w:name="Colorful List Accent 4" w:uiPriority="72"/>
+    <w:lsdException w:name="Colorful Grid Accent 4" w:uiPriority="73"/>
+    <w:lsdException w:name="Light Shading Accent 5" w:uiPriority="60"/>
+    <w:lsdException w:name="Light List Accent 5" w:uiPriority="61"/>
+    <w:lsdException w:name="Light Grid Accent 5" w:uiPriority="62"/>
+    <w:lsdException w:name="Medium Shading 1 Accent 5" w:uiPriority="63"/>
+    <w:lsdException w:name="Medium Shading 2 Accent 5" w:uiPriority="64"/>
+    <w:lsdException w:name="Medium List 1 Accent 5" w:uiPriority="65"/>
+    <w:lsdException w:name="Medium List 2 Accent 5" w:uiPriority="66"/>
+    <w:lsdException w:name="Medium Grid 1 Accent 5" w:uiPriority="67"/>
+    <w:lsdException w:name="Medium Grid 2 Accent 5" w:uiPriority="68"/>
+    <w:lsdException w:name="Medium Grid 3 Accent 5" w:uiPriority="69"/>
+    <w:lsdException w:name="Dark List Accent 5" w:uiPriority="70"/>
+    <w:lsdException w:name="Colorful Shading Accent 5" w:uiPriority="71"/>
+    <w:lsdException w:name="Colorful List Accent 5" w:uiPriority="72"/>
+    <w:lsdException w:name="Colorful Grid Accent 5" w:uiPriority="73"/>
+    <w:lsdException w:name="Light Shading Accent 6" w:uiPriority="60"/>
+    <w:lsdException w:name="Light List Accent 6" w:uiPriority="61"/>
+    <w:lsdException w:name="Light Grid Accent 6" w:uiPriority="62"/>
+    <w:lsdException w:name="Medium Shading 1 Accent 6" w:uiPriority="63"/>
+    <w:lsdException w:name="Medium Shading 2 Accent 6" w:uiPriority="64"/>
+    <w:lsdException w:name="Medium List 1 Accent 6" w:uiPriority="65"/>
+    <w:lsdException w:name="Medium List 2 Accent 6" w:uiPriority="66"/>
+    <w:lsdException w:name="Medium Grid 1 Accent 6" w:uiPriority="67"/>
+    <w:lsdException w:name="Medium Grid 2 Accent 6" w:uiPriority="68"/>
+    <w:lsdException w:name="Medium Grid 3 Accent 6" w:uiPriority="69"/>
+    <w:lsdException w:name="Dark List Accent 6" w:uiPriority="70"/>
+    <w:lsdException w:name="Colorful Shading Accent 6" w:uiPriority="71"/>
+    <w:lsdException w:name="Colorful List Accent 6" w:uiPriority="72"/>
+    <w:lsdException w:name="Colorful Grid Accent 6" w:uiPriority="73"/>
+    <w:lsdException w:name="Subtle Emphasis" w:uiPriority="19" w:qFormat="1"/>
+    <w:lsdException w:name="Intense Emphasis" w:uiPriority="21" w:qFormat="1"/>
+    <w:lsdException w:name="Subtle Reference" w:uiPriority="31" w:qFormat="1"/>
+    <w:lsdException w:name="Intense Reference" w:uiPriority="32" w:qFormat="1"/>
+    <w:lsdException w:name="Book Title" w:uiPriority="33" w:qFormat="1"/>
+    <w:lsdException w:name="Bibliography" w:semiHidden="1" w:uiPriority="37" w:unhideWhenUsed="1"/>
+    <w:lsdException w:name="TOC Heading" w:semiHidden="1" w:uiPriority="39" w:unhideWhenUsed="1" w:qFormat="1"/>
+    <w:lsdException w:name="Grid Table 1 Light" w:semiHidden="1" w:unhideWhenUsed="1"/>
+    <w:lsdException w:name="Grid Table 2" w:semiHidden="1" w:unhideWhenUsed="1"/>
+    <w:lsdException w:name="Grid Table 3" w:semiHidden="1" w:unhideWhenUsed="1"/>
+    <w:lsdException w:name="Grid Table 4" w:uiPriority="49"/>
+    <w:lsdException w:name="Grid Table 5 Dark" w:uiPriority="50"/>
+    <w:lsdException w:name="Grid Table 6 Colorful" w:uiPriority="51"/>
+    <w:lsdException w:name="Grid Table 7 Colorful" w:uiPriority="52"/>
+    <w:lsdException w:name="Grid Table 1 Light Accent 1" w:uiPriority="46"/>
+    <w:lsdException w:name="Grid Table 2 Accent 1" w:uiPriority="47"/>
+    <w:lsdException w:name="Grid Table 3 Accent 1" w:uiPriority="48"/>
+    <w:lsdException w:name="Grid Table 4 Accent 1" w:uiPriority="49"/>
+    <w:lsdException w:name="Grid Table 5 Dark Accent 1" w:uiPriority="50"/>
+    <w:lsdException w:name="Grid Table 6 Colorful Accent 1" w:uiPriority="51"/>
+    <w:lsdException w:name="Grid Table 7 Colorful Accent 1" w:uiPriority="52"/>
+    <w:lsdException w:name="Grid Table 1 Light Accent 2" w:uiPriority="46"/>
+    <w:lsdException w:name="Grid Table 2 Accent 2" w:uiPriority="47"/>
+    <w:lsdException w:name="Grid Table 3 Accent 2" w:uiPriority="48"/>
+    <w:lsdException w:name="Grid Table 4 Accent 2" w:uiPriority="49"/>
+    <w:lsdException w:name="Grid Table 5 Dark Accent 2" w:uiPriority="50"/>
+    <w:lsdException w:name="Grid Table 6 Colorful Accent 2" w:uiPriority="51"/>
+    <w:lsdException w:name="Grid Table 7 Colorful Accent 2" w:uiPriority="52"/>
+    <w:lsdException w:name="Grid Table 1 Light Accent 3" w:uiPriority="46"/>
+    <w:lsdException w:name="Grid Table 2 Accent 3" w:uiPriority="47"/>
+    <w:lsdException w:name="Grid Table 3 Accent 3" w:uiPriority="48"/>
+    <w:lsdException w:name="Grid Table 4 Accent 3" w:uiPriority="49"/>
+    <w:lsdException w:name="Grid Table 5 Dark Accent 3" w:uiPriority="50"/>
+    <w:lsdException w:name="Grid Table 6 Colorful Accent 3" w:uiPriority="51"/>
+    <w:lsdException w:name="Grid Table 7 Colorful Accent 3" w:uiPriority="52"/>
+    <w:lsdException w:name="Grid Table 1 Light Accent 4" w:uiPriority="46"/>
+    <w:lsdException w:name="Grid Table 2 Accent 4" w:uiPriority="47"/>
+    <w:lsdException w:name="Grid Table 3 Accent 4" w:uiPriority="48"/>
+    <w:lsdException w:name="Grid Table 4 Accent 4" w:uiPriority="49"/>
+    <w:lsdException w:name="Grid Table 5 Dark Accent 4" w:uiPriority="50"/>
+    <w:lsdException w:name="Grid Table 6 Colorful Accent 4" w:uiPriority="51"/>
+    <w:lsdException w:name="Grid Table 7 Colorful Accent 4" w:uiPriority="52"/>
+    <w:lsdException w:name="Grid Table 1 Light Accent 5" w:uiPriority="46"/>
+    <w:lsdException w:name="Grid Table 2 Accent 5" w:uiPriority="47"/>
+    <w:lsdException w:name="Grid Table 3 Accent 5" w:uiPriority="48"/>
+    <w:lsdException w:name="Grid Table 4 Accent 5" w:uiPriority="49"/>
+    <w:lsdException w:name="Grid Table 5 Dark Accent 5" w:uiPriority="50"/>
+    <w:lsdException w:name="Grid Table 6 Colorful Accent 5" w:uiPriority="51"/>
+    <w:lsdException w:name="Grid Table 7 Colorful Accent 5" w:uiPriority="52"/>
+    <w:lsdException w:name="Grid Table 1 Light Accent 6" w:uiPriority="46"/>
+    <w:lsdException w:name="Grid Table 2 Accent 6" w:uiPriority="47"/>
+    <w:lsdException w:name="Grid Table 3 Accent 6" w:uiPriority="48"/>
+    <w:lsdException w:name="Grid Table 4 Accent 6" w:uiPriority="49"/>
+    <w:lsdException w:name="Grid Table 5 Dark Accent 6" w:uiPriority="50"/>
+    <w:lsdException w:name="Grid Table 6 Colorful Accent 6" w:uiPriority="51"/>
+    <w:lsdException w:name="Grid Table 7 Colorful Accent 6" w:uiPriority="52"/>
+    <w:lsdException w:name="List Table 1 Light" w:uiPriority="46"/>
+    <w:lsdException w:name="List Table 2" w:uiPriority="47"/>
+    <w:lsdException w:name="List Table 3" w:uiPriority="48"/>
+    <w:lsdException w:name="List Table 4" w:uiPriority="49"/>
+    <w:lsdException w:name="List Table 5 Dark" w:uiPriority="50"/>
+    <w:lsdException w:name="List Table 6 Colorful" w:uiPriority="51"/>
+    <w:lsdException w:name="List Table 7 Colorful" w:uiPriority="52"/>
+    <w:lsdException w:name="List Table 1 Light Accent 1" w:uiPriority="46"/>
+    <w:lsdException w:name="List Table 2 Accent 1" w:uiPriority="47"/>
+    <w:lsdException w:name="List Table 3 Accent 1" w:uiPriority="48"/>
+    <w:lsdException w:name="List Table 4 Accent 1" w:uiPriority="49"/>
+    <w:lsdException w:name="List Table 5 Dark Accent 1" w:uiPriority="50"/>
+    <w:lsdException w:name="List Table 6 Colorful Accent 1" w:uiPriority="51"/>
+    <w:lsdException w:name="List Table 7 Colorful Accent 1" w:uiPriority="52"/>
+    <w:lsdException w:name="List Table 1 Light Accent 2" w:uiPriority="46"/>
+    <w:lsdException w:name="List Table 2 Accent 2" w:uiPriority="47"/>
+    <w:lsdException w:name="List Table 3 Accent 2" w:uiPriority="48"/>
+    <w:lsdException w:name="List Table 4 Accent 2" w:uiPriority="49"/>
+    <w:lsdException w:name="List Table 5 Dark Accent 2" w:uiPriority="50"/>
+    <w:lsdException w:name="List Table 6 Colorful Accent 2" w:uiPriority="51"/>
+    <w:lsdException w:name="List Table 7 Colorful Accent 2" w:uiPriority="52"/>
+    <w:lsdException w:name="List Table 1 Light Accent 3" w:uiPriority="46"/>
+    <w:lsdException w:name="List Table 2 Accent 3" w:uiPriority="47"/>
+    <w:lsdException w:name="List Table 3 Accent 3" w:uiPriority="48"/>
+    <w:lsdException w:name="List Table 4 Accent 3" w:uiPriority="49"/>
+    <w:lsdException w:name="List Table 5 Dark Accent 3" w:uiPriority="50"/>
+    <w:lsdException w:name="List Table 6 Colorful Accent 3" w:uiPriority="51"/>
+    <w:lsdException w:name="List Table 7 Colorful Accent 3" w:uiPriority="52"/>
+    <w:lsdException w:name="List Table 1 Light Accent 4" w:uiPriority="46"/>
+    <w:lsdException w:name="List Table 2 Accent 4" w:uiPriority="47"/>
+    <w:lsdException w:name="List Table 3 Accent 4" w:uiPriority="48"/>
+    <w:lsdException w:name="List Table 4 Accent 4" w:uiPriority="49"/>
+    <w:lsdException w:name="List Table 5 Dark Accent 4" w:uiPriority="50"/>
+    <w:lsdException w:name="List Table 6 Colorful Accent 4" w:uiPriority="51"/>
+    <w:lsdException w:name="List Table 7 Colorful Accent 4" w:uiPriority="52"/>
+    <w:lsdException w:name="List Table 1 Light Accent 5" w:uiPriority="46"/>
+    <w:lsdException w:name="List Table 2 Accent 5" w:uiPriority="47"/>
+    <w:lsdException w:name="List Table 3 Accent 5" w:uiPriority="48"/>
+    <w:lsdException w:name="List Table 4 Accent 5" w:uiPriority="49"/>
+    <w:lsdException w:name="List Table 5 Dark Accent 5" w:uiPriority="50"/>
+    <w:lsdException w:name="List Table 6 Colorful Accent 5" w:uiPriority="51"/>
+    <w:lsdException w:name="List Table 7 Colorful Accent 5" w:uiPriority="52"/>
+    <w:lsdException w:name="List Table 1 Light Accent 6" w:uiPriority="46"/>
+    <w:lsdException w:name="List Table 2 Accent 6" w:uiPriority="47"/>
+    <w:lsdException w:name="List Table 3 Accent 6" w:uiPriority="48"/>
+    <w:lsdException w:name="List Table 4 Accent 6" w:uiPriority="49"/>
+    <w:lsdException w:name="List Table 5 Dark Accent 6" w:uiPriority="50"/>
+    <w:lsdException w:name="List Table 6 Colorful Accent 6" w:uiPriority="51"/>
+    <w:lsdException w:name="List Table 7 Colorful Accent 6" w:uiPriority="52"/>
+    <w:lsdException w:name="Mention" w:semiHidden="1" w:unhideWhenUsed="1"/>
+    <w:lsdException w:name="Smart Hyperlink" w:semiHidden="1" w:unhideWhenUsed="1"/>
+    <w:lsdException w:name="Hashtag" w:semiHidden="1" w:unhideWhenUsed="1"/>
   </w:latentStyles>
   <w:style w:type="paragraph" w:default="1" w:styleId="Normal">
     <w:name w:val="Normal"/>
@@ -1439,7 +1764,7 @@
       <w:color w:val="595959" w:themeColor="text1" w:themeTint="A6"/>
     </w:rPr>
   </w:style>
-  <w:style w:type="character" w:styleId="Enfasis">
+  <w:style w:type="character" w:styleId="nfasis">
     <w:name w:val="Emphasis"/>
     <w:basedOn w:val="Fuentedeprrafopredeter"/>
     <w:uiPriority w:val="20"/>
@@ -1487,11 +1812,11 @@
       <w:iCs/>
     </w:rPr>
   </w:style>
-  <w:style w:type="paragraph" w:styleId="Citaintensa">
+  <w:style w:type="paragraph" w:styleId="Citadestacada">
     <w:name w:val="Intense Quote"/>
     <w:basedOn w:val="Normal"/>
     <w:next w:val="Normal"/>
-    <w:link w:val="CitaintensaCar"/>
+    <w:link w:val="CitadestacadaCar"/>
     <w:uiPriority w:val="30"/>
     <w:qFormat/>
     <w:pPr>
@@ -1505,10 +1830,10 @@
       <w:szCs w:val="24"/>
     </w:rPr>
   </w:style>
-  <w:style w:type="character" w:customStyle="1" w:styleId="CitaintensaCar">
-    <w:name w:val="Cita intensa Car"/>
+  <w:style w:type="character" w:customStyle="1" w:styleId="CitadestacadaCar">
+    <w:name w:val="Cita destacada Car"/>
     <w:basedOn w:val="Fuentedeprrafopredeter"/>
-    <w:link w:val="Citaintensa"/>
+    <w:link w:val="Citadestacada"/>
     <w:uiPriority w:val="30"/>
     <w:rPr>
       <w:rFonts w:asciiTheme="majorHAnsi" w:eastAsiaTheme="majorEastAsia" w:hAnsiTheme="majorHAnsi" w:cstheme="majorBidi"/>
@@ -1526,7 +1851,7 @@
       <w:spacing w:after="0"/>
     </w:pPr>
   </w:style>
-  <w:style w:type="character" w:styleId="Ttulodelibro">
+  <w:style w:type="character" w:styleId="Ttulodellibro">
     <w:name w:val="Book Title"/>
     <w:basedOn w:val="Fuentedeprrafopredeter"/>
     <w:uiPriority w:val="33"/>
@@ -1537,7 +1862,7 @@
       <w:smallCaps/>
     </w:rPr>
   </w:style>
-  <w:style w:type="paragraph" w:styleId="Epgrafe">
+  <w:style w:type="paragraph" w:styleId="Descripcin">
     <w:name w:val="caption"/>
     <w:basedOn w:val="Normal"/>
     <w:next w:val="Normal"/>
@@ -1581,777 +1906,7 @@
       <w:bCs/>
     </w:rPr>
   </w:style>
-  <w:style w:type="paragraph" w:styleId="Encabezadodetabladecontenido">
-    <w:name w:val="TOC Heading"/>
-    <w:basedOn w:val="Ttulo1"/>
-    <w:next w:val="Normal"/>
-    <w:uiPriority w:val="39"/>
-    <w:semiHidden/>
-    <w:unhideWhenUsed/>
-    <w:qFormat/>
-    <w:pPr>
-      <w:outlineLvl w:val="9"/>
-    </w:pPr>
-  </w:style>
-</w:styles>
-</file>
-
-<file path=word/stylesWithEffects.xml><?xml version="1.0" encoding="utf-8"?>
-<w:styles xmlns:wpc="http://schemas.microsoft.com/office/word/2010/wordprocessingCanvas" xmlns:mo="http://schemas.microsoft.com/office/mac/office/2008/main" xmlns:mc="http://schemas.openxmlformats.org/markup-compatibility/2006" xmlns:mv="urn:schemas-microsoft-com:mac:vml" xmlns:o="urn:schemas-microsoft-com:office:office" xmlns:r="http://schemas.openxmlformats.org/officeDocument/2006/relationships" xmlns:m="http://schemas.openxmlformats.org/officeDocument/2006/math" xmlns:v="urn:schemas-microsoft-com:vml" xmlns:wp14="http://schemas.microsoft.com/office/word/2010/wordprocessingDrawing" xmlns:wp="http://schemas.openxmlformats.org/drawingml/2006/wordprocessingDrawing" xmlns:w10="urn:schemas-microsoft-com:office:word" xmlns:w="http://schemas.openxmlformats.org/wordprocessingml/2006/main" xmlns:w14="http://schemas.microsoft.com/office/word/2010/wordml" xmlns:wpg="http://schemas.microsoft.com/office/word/2010/wordprocessingGroup" xmlns:wpi="http://schemas.microsoft.com/office/word/2010/wordprocessingInk" xmlns:wne="http://schemas.microsoft.com/office/word/2006/wordml" xmlns:wps="http://schemas.microsoft.com/office/word/2010/wordprocessingShape" mc:Ignorable="w14 wp14">
-  <w:docDefaults>
-    <w:rPrDefault>
-      <w:rPr>
-        <w:rFonts w:asciiTheme="minorHAnsi" w:eastAsiaTheme="minorEastAsia" w:hAnsiTheme="minorHAnsi" w:cstheme="minorBidi"/>
-        <w:sz w:val="21"/>
-        <w:szCs w:val="21"/>
-        <w:lang w:val="en-US" w:eastAsia="ja-JP" w:bidi="ar-SA"/>
-      </w:rPr>
-    </w:rPrDefault>
-    <w:pPrDefault>
-      <w:pPr>
-        <w:spacing w:after="120" w:line="259" w:lineRule="auto"/>
-        <w:jc w:val="both"/>
-      </w:pPr>
-    </w:pPrDefault>
-  </w:docDefaults>
-  <w:latentStyles w:defLockedState="0" w:defUIPriority="99" w:defSemiHidden="1" w:defUnhideWhenUsed="1" w:defQFormat="0" w:count="276">
-    <w:lsdException w:name="Normal" w:semiHidden="0" w:uiPriority="0" w:unhideWhenUsed="0" w:qFormat="1"/>
-    <w:lsdException w:name="heading 1" w:semiHidden="0" w:uiPriority="9" w:unhideWhenUsed="0" w:qFormat="1"/>
-    <w:lsdException w:name="heading 2" w:uiPriority="9" w:qFormat="1"/>
-    <w:lsdException w:name="heading 3" w:uiPriority="9" w:qFormat="1"/>
-    <w:lsdException w:name="heading 4" w:uiPriority="9" w:qFormat="1"/>
-    <w:lsdException w:name="heading 5" w:uiPriority="9" w:qFormat="1"/>
-    <w:lsdException w:name="heading 6" w:uiPriority="9" w:qFormat="1"/>
-    <w:lsdException w:name="heading 7" w:uiPriority="9" w:qFormat="1"/>
-    <w:lsdException w:name="heading 8" w:uiPriority="9" w:qFormat="1"/>
-    <w:lsdException w:name="heading 9" w:uiPriority="9" w:qFormat="1"/>
-    <w:lsdException w:name="toc 1" w:uiPriority="39"/>
-    <w:lsdException w:name="toc 2" w:uiPriority="39"/>
-    <w:lsdException w:name="toc 3" w:uiPriority="39"/>
-    <w:lsdException w:name="toc 4" w:uiPriority="39"/>
-    <w:lsdException w:name="toc 5" w:uiPriority="39"/>
-    <w:lsdException w:name="toc 6" w:uiPriority="39"/>
-    <w:lsdException w:name="toc 7" w:uiPriority="39"/>
-    <w:lsdException w:name="toc 8" w:uiPriority="39"/>
-    <w:lsdException w:name="toc 9" w:uiPriority="39"/>
-    <w:lsdException w:name="caption" w:uiPriority="35" w:qFormat="1"/>
-    <w:lsdException w:name="Title" w:semiHidden="0" w:uiPriority="10" w:unhideWhenUsed="0" w:qFormat="1"/>
-    <w:lsdException w:name="Default Paragraph Font" w:uiPriority="1"/>
-    <w:lsdException w:name="Subtitle" w:semiHidden="0" w:uiPriority="11" w:unhideWhenUsed="0" w:qFormat="1"/>
-    <w:lsdException w:name="Strong" w:semiHidden="0" w:uiPriority="22" w:unhideWhenUsed="0" w:qFormat="1"/>
-    <w:lsdException w:name="Emphasis" w:semiHidden="0" w:uiPriority="20" w:unhideWhenUsed="0" w:qFormat="1"/>
-    <w:lsdException w:name="Normal Table" w:semiHidden="0" w:unhideWhenUsed="0"/>
-    <w:lsdException w:name="Table Web 1" w:semiHidden="0" w:unhideWhenUsed="0"/>
-    <w:lsdException w:name="Table Grid" w:semiHidden="0" w:uiPriority="39" w:unhideWhenUsed="0"/>
-    <w:lsdException w:name="Note Level 1" w:semiHidden="0" w:unhideWhenUsed="0"/>
-    <w:lsdException w:name="Note Level 2" w:semiHidden="0" w:unhideWhenUsed="0"/>
-    <w:lsdException w:name="Note Level 3" w:semiHidden="0" w:unhideWhenUsed="0"/>
-    <w:lsdException w:name="Note Level 4" w:semiHidden="0" w:unhideWhenUsed="0"/>
-    <w:lsdException w:name="Note Level 5" w:semiHidden="0" w:unhideWhenUsed="0"/>
-    <w:lsdException w:name="Note Level 6" w:semiHidden="0" w:unhideWhenUsed="0"/>
-    <w:lsdException w:name="Note Level 7" w:semiHidden="0" w:unhideWhenUsed="0"/>
-    <w:lsdException w:name="Note Level 8" w:semiHidden="0" w:unhideWhenUsed="0"/>
-    <w:lsdException w:name="Note Level 9" w:semiHidden="0" w:unhideWhenUsed="0"/>
-    <w:lsdException w:name="Placeholder Text" w:unhideWhenUsed="0"/>
-    <w:lsdException w:name="No Spacing" w:semiHidden="0" w:uiPriority="1" w:unhideWhenUsed="0" w:qFormat="1"/>
-    <w:lsdException w:name="Light Shading" w:semiHidden="0" w:uiPriority="60" w:unhideWhenUsed="0"/>
-    <w:lsdException w:name="Light List" w:semiHidden="0" w:uiPriority="61" w:unhideWhenUsed="0"/>
-    <w:lsdException w:name="Light Grid" w:semiHidden="0" w:uiPriority="62" w:unhideWhenUsed="0"/>
-    <w:lsdException w:name="Medium Shading 1" w:semiHidden="0" w:uiPriority="63" w:unhideWhenUsed="0"/>
-    <w:lsdException w:name="Medium Shading 2" w:semiHidden="0" w:uiPriority="64" w:unhideWhenUsed="0"/>
-    <w:lsdException w:name="Medium List 1" w:semiHidden="0" w:uiPriority="65" w:unhideWhenUsed="0"/>
-    <w:lsdException w:name="Medium List 2" w:semiHidden="0" w:uiPriority="66" w:unhideWhenUsed="0"/>
-    <w:lsdException w:name="Medium Grid 1" w:semiHidden="0" w:uiPriority="67" w:unhideWhenUsed="0"/>
-    <w:lsdException w:name="Medium Grid 2" w:semiHidden="0" w:uiPriority="68" w:unhideWhenUsed="0"/>
-    <w:lsdException w:name="Medium Grid 3" w:semiHidden="0" w:uiPriority="69" w:unhideWhenUsed="0"/>
-    <w:lsdException w:name="Dark List" w:semiHidden="0" w:uiPriority="70" w:unhideWhenUsed="0"/>
-    <w:lsdException w:name="Colorful Shading" w:semiHidden="0" w:uiPriority="71" w:unhideWhenUsed="0"/>
-    <w:lsdException w:name="Colorful List" w:semiHidden="0" w:uiPriority="72" w:unhideWhenUsed="0"/>
-    <w:lsdException w:name="Colorful Grid" w:semiHidden="0" w:uiPriority="73" w:unhideWhenUsed="0"/>
-    <w:lsdException w:name="Light Shading Accent 1" w:semiHidden="0" w:uiPriority="60" w:unhideWhenUsed="0"/>
-    <w:lsdException w:name="Light List Accent 1" w:semiHidden="0" w:uiPriority="61" w:unhideWhenUsed="0"/>
-    <w:lsdException w:name="Light Grid Accent 1" w:semiHidden="0" w:uiPriority="62" w:unhideWhenUsed="0"/>
-    <w:lsdException w:name="Medium Shading 1 Accent 1" w:semiHidden="0" w:uiPriority="63" w:unhideWhenUsed="0"/>
-    <w:lsdException w:name="Medium Shading 2 Accent 1" w:semiHidden="0" w:uiPriority="64" w:unhideWhenUsed="0"/>
-    <w:lsdException w:name="Medium List 1 Accent 1" w:semiHidden="0" w:uiPriority="65" w:unhideWhenUsed="0"/>
-    <w:lsdException w:name="Revision" w:unhideWhenUsed="0"/>
-    <w:lsdException w:name="List Paragraph" w:semiHidden="0" w:uiPriority="34" w:unhideWhenUsed="0" w:qFormat="1"/>
-    <w:lsdException w:name="Quote" w:semiHidden="0" w:uiPriority="29" w:unhideWhenUsed="0" w:qFormat="1"/>
-    <w:lsdException w:name="Intense Quote" w:semiHidden="0" w:uiPriority="30" w:unhideWhenUsed="0" w:qFormat="1"/>
-    <w:lsdException w:name="Medium List 2 Accent 1" w:semiHidden="0" w:uiPriority="66" w:unhideWhenUsed="0"/>
-    <w:lsdException w:name="Medium Grid 1 Accent 1" w:semiHidden="0" w:uiPriority="67" w:unhideWhenUsed="0"/>
-    <w:lsdException w:name="Medium Grid 2 Accent 1" w:semiHidden="0" w:uiPriority="68" w:unhideWhenUsed="0"/>
-    <w:lsdException w:name="Medium Grid 3 Accent 1" w:semiHidden="0" w:uiPriority="69" w:unhideWhenUsed="0"/>
-    <w:lsdException w:name="Dark List Accent 1" w:semiHidden="0" w:uiPriority="70" w:unhideWhenUsed="0"/>
-    <w:lsdException w:name="Colorful Shading Accent 1" w:semiHidden="0" w:uiPriority="71" w:unhideWhenUsed="0"/>
-    <w:lsdException w:name="Colorful List Accent 1" w:semiHidden="0" w:uiPriority="72" w:unhideWhenUsed="0"/>
-    <w:lsdException w:name="Colorful Grid Accent 1" w:semiHidden="0" w:uiPriority="73" w:unhideWhenUsed="0"/>
-    <w:lsdException w:name="Light Shading Accent 2" w:semiHidden="0" w:uiPriority="60" w:unhideWhenUsed="0"/>
-    <w:lsdException w:name="Light List Accent 2" w:semiHidden="0" w:uiPriority="61" w:unhideWhenUsed="0"/>
-    <w:lsdException w:name="Light Grid Accent 2" w:semiHidden="0" w:uiPriority="62" w:unhideWhenUsed="0"/>
-    <w:lsdException w:name="Medium Shading 1 Accent 2" w:semiHidden="0" w:uiPriority="63" w:unhideWhenUsed="0"/>
-    <w:lsdException w:name="Medium Shading 2 Accent 2" w:semiHidden="0" w:uiPriority="64" w:unhideWhenUsed="0"/>
-    <w:lsdException w:name="Medium List 1 Accent 2" w:semiHidden="0" w:uiPriority="65" w:unhideWhenUsed="0"/>
-    <w:lsdException w:name="Medium List 2 Accent 2" w:semiHidden="0" w:uiPriority="66" w:unhideWhenUsed="0"/>
-    <w:lsdException w:name="Medium Grid 1 Accent 2" w:semiHidden="0" w:uiPriority="67" w:unhideWhenUsed="0"/>
-    <w:lsdException w:name="Medium Grid 2 Accent 2" w:semiHidden="0" w:uiPriority="68" w:unhideWhenUsed="0"/>
-    <w:lsdException w:name="Medium Grid 3 Accent 2" w:semiHidden="0" w:uiPriority="69" w:unhideWhenUsed="0"/>
-    <w:lsdException w:name="Dark List Accent 2" w:semiHidden="0" w:uiPriority="70" w:unhideWhenUsed="0"/>
-    <w:lsdException w:name="Colorful Shading Accent 2" w:semiHidden="0" w:uiPriority="71" w:unhideWhenUsed="0"/>
-    <w:lsdException w:name="Colorful List Accent 2" w:semiHidden="0" w:uiPriority="72" w:unhideWhenUsed="0"/>
-    <w:lsdException w:name="Colorful Grid Accent 2" w:semiHidden="0" w:uiPriority="73" w:unhideWhenUsed="0"/>
-    <w:lsdException w:name="Light Shading Accent 3" w:semiHidden="0" w:uiPriority="60" w:unhideWhenUsed="0"/>
-    <w:lsdException w:name="Light List Accent 3" w:semiHidden="0" w:uiPriority="61" w:unhideWhenUsed="0"/>
-    <w:lsdException w:name="Light Grid Accent 3" w:semiHidden="0" w:uiPriority="62" w:unhideWhenUsed="0"/>
-    <w:lsdException w:name="Medium Shading 1 Accent 3" w:semiHidden="0" w:uiPriority="63" w:unhideWhenUsed="0"/>
-    <w:lsdException w:name="Medium Shading 2 Accent 3" w:semiHidden="0" w:uiPriority="64" w:unhideWhenUsed="0"/>
-    <w:lsdException w:name="Medium List 1 Accent 3" w:semiHidden="0" w:uiPriority="65" w:unhideWhenUsed="0"/>
-    <w:lsdException w:name="Medium List 2 Accent 3" w:semiHidden="0" w:uiPriority="66" w:unhideWhenUsed="0"/>
-    <w:lsdException w:name="Medium Grid 1 Accent 3" w:semiHidden="0" w:uiPriority="67" w:unhideWhenUsed="0"/>
-    <w:lsdException w:name="Medium Grid 2 Accent 3" w:semiHidden="0" w:uiPriority="68" w:unhideWhenUsed="0"/>
-    <w:lsdException w:name="Medium Grid 3 Accent 3" w:semiHidden="0" w:uiPriority="69" w:unhideWhenUsed="0"/>
-    <w:lsdException w:name="Dark List Accent 3" w:semiHidden="0" w:uiPriority="70" w:unhideWhenUsed="0"/>
-    <w:lsdException w:name="Colorful Shading Accent 3" w:semiHidden="0" w:uiPriority="71" w:unhideWhenUsed="0"/>
-    <w:lsdException w:name="Colorful List Accent 3" w:semiHidden="0" w:uiPriority="72" w:unhideWhenUsed="0"/>
-    <w:lsdException w:name="Colorful Grid Accent 3" w:semiHidden="0" w:uiPriority="73" w:unhideWhenUsed="0"/>
-    <w:lsdException w:name="Light Shading Accent 4" w:semiHidden="0" w:uiPriority="60" w:unhideWhenUsed="0"/>
-    <w:lsdException w:name="Light List Accent 4" w:semiHidden="0" w:uiPriority="61" w:unhideWhenUsed="0"/>
-    <w:lsdException w:name="Light Grid Accent 4" w:semiHidden="0" w:uiPriority="62" w:unhideWhenUsed="0"/>
-    <w:lsdException w:name="Medium Shading 1 Accent 4" w:semiHidden="0" w:uiPriority="63" w:unhideWhenUsed="0"/>
-    <w:lsdException w:name="Medium Shading 2 Accent 4" w:semiHidden="0" w:uiPriority="64" w:unhideWhenUsed="0"/>
-    <w:lsdException w:name="Medium List 1 Accent 4" w:semiHidden="0" w:uiPriority="65" w:unhideWhenUsed="0"/>
-    <w:lsdException w:name="Medium List 2 Accent 4" w:semiHidden="0" w:uiPriority="66" w:unhideWhenUsed="0"/>
-    <w:lsdException w:name="Medium Grid 1 Accent 4" w:semiHidden="0" w:uiPriority="67" w:unhideWhenUsed="0"/>
-    <w:lsdException w:name="Medium Grid 2 Accent 4" w:semiHidden="0" w:uiPriority="68" w:unhideWhenUsed="0"/>
-    <w:lsdException w:name="Medium Grid 3 Accent 4" w:semiHidden="0" w:uiPriority="69" w:unhideWhenUsed="0"/>
-    <w:lsdException w:name="Dark List Accent 4" w:semiHidden="0" w:uiPriority="70" w:unhideWhenUsed="0"/>
-    <w:lsdException w:name="Colorful Shading Accent 4" w:semiHidden="0" w:uiPriority="71" w:unhideWhenUsed="0"/>
-    <w:lsdException w:name="Colorful List Accent 4" w:semiHidden="0" w:uiPriority="72" w:unhideWhenUsed="0"/>
-    <w:lsdException w:name="Colorful Grid Accent 4" w:semiHidden="0" w:uiPriority="73" w:unhideWhenUsed="0"/>
-    <w:lsdException w:name="Light Shading Accent 5" w:semiHidden="0" w:uiPriority="60" w:unhideWhenUsed="0"/>
-    <w:lsdException w:name="Light List Accent 5" w:semiHidden="0" w:uiPriority="61" w:unhideWhenUsed="0"/>
-    <w:lsdException w:name="Light Grid Accent 5" w:semiHidden="0" w:uiPriority="62" w:unhideWhenUsed="0"/>
-    <w:lsdException w:name="Medium Shading 1 Accent 5" w:semiHidden="0" w:uiPriority="63" w:unhideWhenUsed="0"/>
-    <w:lsdException w:name="Medium Shading 2 Accent 5" w:semiHidden="0" w:uiPriority="64" w:unhideWhenUsed="0"/>
-    <w:lsdException w:name="Medium List 1 Accent 5" w:semiHidden="0" w:uiPriority="65" w:unhideWhenUsed="0"/>
-    <w:lsdException w:name="Medium List 2 Accent 5" w:semiHidden="0" w:uiPriority="66" w:unhideWhenUsed="0"/>
-    <w:lsdException w:name="Medium Grid 1 Accent 5" w:semiHidden="0" w:uiPriority="67" w:unhideWhenUsed="0"/>
-    <w:lsdException w:name="Medium Grid 2 Accent 5" w:semiHidden="0" w:uiPriority="68" w:unhideWhenUsed="0"/>
-    <w:lsdException w:name="Medium Grid 3 Accent 5" w:semiHidden="0" w:uiPriority="69" w:unhideWhenUsed="0"/>
-    <w:lsdException w:name="Dark List Accent 5" w:semiHidden="0" w:uiPriority="70" w:unhideWhenUsed="0"/>
-    <w:lsdException w:name="Colorful Shading Accent 5" w:semiHidden="0" w:uiPriority="71" w:unhideWhenUsed="0"/>
-    <w:lsdException w:name="Colorful List Accent 5" w:semiHidden="0" w:uiPriority="72" w:unhideWhenUsed="0"/>
-    <w:lsdException w:name="Colorful Grid Accent 5" w:semiHidden="0" w:uiPriority="73" w:unhideWhenUsed="0"/>
-    <w:lsdException w:name="Light Shading Accent 6" w:semiHidden="0" w:uiPriority="60" w:unhideWhenUsed="0"/>
-    <w:lsdException w:name="Light List Accent 6" w:semiHidden="0" w:uiPriority="61" w:unhideWhenUsed="0"/>
-    <w:lsdException w:name="Light Grid Accent 6" w:semiHidden="0" w:uiPriority="62" w:unhideWhenUsed="0"/>
-    <w:lsdException w:name="Medium Shading 1 Accent 6" w:semiHidden="0" w:uiPriority="63" w:unhideWhenUsed="0"/>
-    <w:lsdException w:name="Medium Shading 2 Accent 6" w:semiHidden="0" w:uiPriority="64" w:unhideWhenUsed="0"/>
-    <w:lsdException w:name="Medium List 1 Accent 6" w:semiHidden="0" w:uiPriority="65" w:unhideWhenUsed="0"/>
-    <w:lsdException w:name="Medium List 2 Accent 6" w:semiHidden="0" w:uiPriority="66" w:unhideWhenUsed="0"/>
-    <w:lsdException w:name="Medium Grid 1 Accent 6" w:semiHidden="0" w:uiPriority="67" w:unhideWhenUsed="0"/>
-    <w:lsdException w:name="Medium Grid 2 Accent 6" w:semiHidden="0" w:uiPriority="68" w:unhideWhenUsed="0"/>
-    <w:lsdException w:name="Medium Grid 3 Accent 6" w:semiHidden="0" w:uiPriority="69" w:unhideWhenUsed="0"/>
-    <w:lsdException w:name="Dark List Accent 6" w:semiHidden="0" w:uiPriority="70" w:unhideWhenUsed="0"/>
-    <w:lsdException w:name="Colorful Shading Accent 6" w:semiHidden="0" w:uiPriority="71" w:unhideWhenUsed="0"/>
-    <w:lsdException w:name="Colorful List Accent 6" w:semiHidden="0" w:uiPriority="72" w:unhideWhenUsed="0"/>
-    <w:lsdException w:name="Colorful Grid Accent 6" w:semiHidden="0" w:uiPriority="73" w:unhideWhenUsed="0"/>
-    <w:lsdException w:name="Subtle Emphasis" w:semiHidden="0" w:uiPriority="19" w:unhideWhenUsed="0" w:qFormat="1"/>
-    <w:lsdException w:name="Intense Emphasis" w:semiHidden="0" w:uiPriority="21" w:unhideWhenUsed="0" w:qFormat="1"/>
-    <w:lsdException w:name="Subtle Reference" w:semiHidden="0" w:uiPriority="31" w:unhideWhenUsed="0" w:qFormat="1"/>
-    <w:lsdException w:name="Intense Reference" w:semiHidden="0" w:uiPriority="32" w:unhideWhenUsed="0" w:qFormat="1"/>
-    <w:lsdException w:name="Book Title" w:semiHidden="0" w:uiPriority="33" w:unhideWhenUsed="0" w:qFormat="1"/>
-    <w:lsdException w:name="Bibliography" w:uiPriority="37"/>
-    <w:lsdException w:name="TOC Heading" w:uiPriority="39" w:qFormat="1"/>
-  </w:latentStyles>
-  <w:style w:type="paragraph" w:default="1" w:styleId="Normal">
-    <w:name w:val="Normal"/>
-    <w:qFormat/>
-  </w:style>
-  <w:style w:type="paragraph" w:styleId="Ttulo1">
-    <w:name w:val="heading 1"/>
-    <w:basedOn w:val="Normal"/>
-    <w:next w:val="Normal"/>
-    <w:link w:val="Ttulo1Car"/>
-    <w:uiPriority w:val="9"/>
-    <w:qFormat/>
-    <w:pPr>
-      <w:keepNext/>
-      <w:keepLines/>
-      <w:spacing w:before="400" w:after="40"/>
-      <w:jc w:val="center"/>
-      <w:outlineLvl w:val="0"/>
-    </w:pPr>
-    <w:rPr>
-      <w:rFonts w:asciiTheme="majorHAnsi" w:eastAsiaTheme="majorEastAsia" w:hAnsiTheme="majorHAnsi" w:cstheme="majorBidi"/>
-      <w:color w:val="1481AB" w:themeColor="accent1" w:themeShade="BF"/>
-      <w:sz w:val="36"/>
-      <w:szCs w:val="36"/>
-    </w:rPr>
-  </w:style>
-  <w:style w:type="paragraph" w:styleId="Ttulo2">
-    <w:name w:val="heading 2"/>
-    <w:basedOn w:val="Normal"/>
-    <w:next w:val="Normal"/>
-    <w:link w:val="Ttulo2Car"/>
-    <w:uiPriority w:val="9"/>
-    <w:unhideWhenUsed/>
-    <w:qFormat/>
-    <w:pPr>
-      <w:keepNext/>
-      <w:keepLines/>
-      <w:spacing w:before="240" w:after="0"/>
-      <w:jc w:val="center"/>
-      <w:outlineLvl w:val="1"/>
-    </w:pPr>
-    <w:rPr>
-      <w:rFonts w:asciiTheme="majorHAnsi" w:eastAsiaTheme="majorEastAsia" w:hAnsiTheme="majorHAnsi" w:cstheme="majorBidi"/>
-      <w:i/>
-      <w:iCs/>
-      <w:color w:val="1481AB" w:themeColor="accent1" w:themeShade="BF"/>
-      <w:sz w:val="28"/>
-      <w:szCs w:val="28"/>
-    </w:rPr>
-  </w:style>
-  <w:style w:type="paragraph" w:styleId="Ttulo3">
-    <w:name w:val="heading 3"/>
-    <w:basedOn w:val="Normal"/>
-    <w:next w:val="Normal"/>
-    <w:link w:val="Ttulo3Car"/>
-    <w:uiPriority w:val="9"/>
-    <w:semiHidden/>
-    <w:unhideWhenUsed/>
-    <w:qFormat/>
-    <w:pPr>
-      <w:keepNext/>
-      <w:keepLines/>
-      <w:spacing w:before="120" w:after="0"/>
-      <w:jc w:val="center"/>
-      <w:outlineLvl w:val="2"/>
-    </w:pPr>
-    <w:rPr>
-      <w:rFonts w:asciiTheme="majorHAnsi" w:eastAsiaTheme="majorEastAsia" w:hAnsiTheme="majorHAnsi" w:cstheme="majorBidi"/>
-      <w:color w:val="404040" w:themeColor="text1" w:themeTint="BF"/>
-      <w:sz w:val="26"/>
-      <w:szCs w:val="26"/>
-    </w:rPr>
-  </w:style>
-  <w:style w:type="paragraph" w:styleId="Ttulo4">
-    <w:name w:val="heading 4"/>
-    <w:basedOn w:val="Normal"/>
-    <w:next w:val="Normal"/>
-    <w:link w:val="Ttulo4Car"/>
-    <w:uiPriority w:val="9"/>
-    <w:semiHidden/>
-    <w:unhideWhenUsed/>
-    <w:qFormat/>
-    <w:pPr>
-      <w:keepNext/>
-      <w:keepLines/>
-      <w:spacing w:before="80" w:after="0"/>
-      <w:jc w:val="center"/>
-      <w:outlineLvl w:val="3"/>
-    </w:pPr>
-    <w:rPr>
-      <w:rFonts w:asciiTheme="majorHAnsi" w:eastAsiaTheme="majorEastAsia" w:hAnsiTheme="majorHAnsi" w:cstheme="majorBidi"/>
-      <w:sz w:val="24"/>
-      <w:szCs w:val="24"/>
-    </w:rPr>
-  </w:style>
-  <w:style w:type="paragraph" w:styleId="Ttulo5">
-    <w:name w:val="heading 5"/>
-    <w:basedOn w:val="Normal"/>
-    <w:next w:val="Normal"/>
-    <w:link w:val="Ttulo5Car"/>
-    <w:uiPriority w:val="9"/>
-    <w:semiHidden/>
-    <w:unhideWhenUsed/>
-    <w:qFormat/>
-    <w:pPr>
-      <w:keepNext/>
-      <w:keepLines/>
-      <w:spacing w:before="80" w:after="0"/>
-      <w:outlineLvl w:val="4"/>
-    </w:pPr>
-    <w:rPr>
-      <w:rFonts w:asciiTheme="majorHAnsi" w:eastAsiaTheme="majorEastAsia" w:hAnsiTheme="majorHAnsi" w:cstheme="majorBidi"/>
-      <w:i/>
-      <w:iCs/>
-      <w:sz w:val="22"/>
-      <w:szCs w:val="22"/>
-    </w:rPr>
-  </w:style>
-  <w:style w:type="paragraph" w:styleId="Ttulo6">
-    <w:name w:val="heading 6"/>
-    <w:basedOn w:val="Normal"/>
-    <w:next w:val="Normal"/>
-    <w:link w:val="Ttulo6Car"/>
-    <w:uiPriority w:val="9"/>
-    <w:semiHidden/>
-    <w:unhideWhenUsed/>
-    <w:qFormat/>
-    <w:pPr>
-      <w:keepNext/>
-      <w:keepLines/>
-      <w:spacing w:before="80" w:after="0"/>
-      <w:outlineLvl w:val="5"/>
-    </w:pPr>
-    <w:rPr>
-      <w:rFonts w:asciiTheme="majorHAnsi" w:eastAsiaTheme="majorEastAsia" w:hAnsiTheme="majorHAnsi" w:cstheme="majorBidi"/>
-      <w:color w:val="595959" w:themeColor="text1" w:themeTint="A6"/>
-    </w:rPr>
-  </w:style>
-  <w:style w:type="paragraph" w:styleId="Ttulo7">
-    <w:name w:val="heading 7"/>
-    <w:basedOn w:val="Normal"/>
-    <w:next w:val="Normal"/>
-    <w:link w:val="Ttulo7Car"/>
-    <w:uiPriority w:val="9"/>
-    <w:semiHidden/>
-    <w:unhideWhenUsed/>
-    <w:qFormat/>
-    <w:pPr>
-      <w:keepNext/>
-      <w:keepLines/>
-      <w:spacing w:before="80" w:after="0"/>
-      <w:outlineLvl w:val="6"/>
-    </w:pPr>
-    <w:rPr>
-      <w:rFonts w:asciiTheme="majorHAnsi" w:eastAsiaTheme="majorEastAsia" w:hAnsiTheme="majorHAnsi" w:cstheme="majorBidi"/>
-      <w:i/>
-      <w:iCs/>
-      <w:color w:val="595959" w:themeColor="text1" w:themeTint="A6"/>
-    </w:rPr>
-  </w:style>
-  <w:style w:type="paragraph" w:styleId="Ttulo8">
-    <w:name w:val="heading 8"/>
-    <w:basedOn w:val="Normal"/>
-    <w:next w:val="Normal"/>
-    <w:link w:val="Ttulo8Car"/>
-    <w:uiPriority w:val="9"/>
-    <w:semiHidden/>
-    <w:unhideWhenUsed/>
-    <w:qFormat/>
-    <w:pPr>
-      <w:keepNext/>
-      <w:keepLines/>
-      <w:spacing w:before="80" w:after="0"/>
-      <w:outlineLvl w:val="7"/>
-    </w:pPr>
-    <w:rPr>
-      <w:rFonts w:asciiTheme="majorHAnsi" w:eastAsiaTheme="majorEastAsia" w:hAnsiTheme="majorHAnsi" w:cstheme="majorBidi"/>
-      <w:smallCaps/>
-      <w:color w:val="595959" w:themeColor="text1" w:themeTint="A6"/>
-    </w:rPr>
-  </w:style>
-  <w:style w:type="paragraph" w:styleId="Ttulo9">
-    <w:name w:val="heading 9"/>
-    <w:basedOn w:val="Normal"/>
-    <w:next w:val="Normal"/>
-    <w:link w:val="Ttulo9Car"/>
-    <w:uiPriority w:val="9"/>
-    <w:semiHidden/>
-    <w:unhideWhenUsed/>
-    <w:qFormat/>
-    <w:pPr>
-      <w:keepNext/>
-      <w:keepLines/>
-      <w:spacing w:before="80" w:after="0"/>
-      <w:outlineLvl w:val="8"/>
-    </w:pPr>
-    <w:rPr>
-      <w:rFonts w:asciiTheme="majorHAnsi" w:eastAsiaTheme="majorEastAsia" w:hAnsiTheme="majorHAnsi" w:cstheme="majorBidi"/>
-      <w:i/>
-      <w:iCs/>
-      <w:smallCaps/>
-      <w:color w:val="595959" w:themeColor="text1" w:themeTint="A6"/>
-    </w:rPr>
-  </w:style>
-  <w:style w:type="character" w:default="1" w:styleId="Fuentedeprrafopredeter">
-    <w:name w:val="Default Paragraph Font"/>
-    <w:uiPriority w:val="1"/>
-    <w:semiHidden/>
-    <w:unhideWhenUsed/>
-  </w:style>
-  <w:style w:type="table" w:default="1" w:styleId="Tablanormal">
-    <w:name w:val="Normal Table"/>
-    <w:uiPriority w:val="99"/>
-    <w:semiHidden/>
-    <w:unhideWhenUsed/>
-    <w:tblPr>
-      <w:tblInd w:w="0" w:type="dxa"/>
-      <w:tblCellMar>
-        <w:top w:w="0" w:type="dxa"/>
-        <w:left w:w="108" w:type="dxa"/>
-        <w:bottom w:w="0" w:type="dxa"/>
-        <w:right w:w="108" w:type="dxa"/>
-      </w:tblCellMar>
-    </w:tblPr>
-  </w:style>
-  <w:style w:type="numbering" w:default="1" w:styleId="Sinlista">
-    <w:name w:val="No List"/>
-    <w:uiPriority w:val="99"/>
-    <w:semiHidden/>
-    <w:unhideWhenUsed/>
-  </w:style>
-  <w:style w:type="character" w:customStyle="1" w:styleId="Ttulo1Car">
-    <w:name w:val="Título 1 Car"/>
-    <w:basedOn w:val="Fuentedeprrafopredeter"/>
-    <w:link w:val="Ttulo1"/>
-    <w:uiPriority w:val="9"/>
-    <w:rPr>
-      <w:rFonts w:asciiTheme="majorHAnsi" w:eastAsiaTheme="majorEastAsia" w:hAnsiTheme="majorHAnsi" w:cstheme="majorBidi"/>
-      <w:color w:val="1481AB" w:themeColor="accent1" w:themeShade="BF"/>
-      <w:sz w:val="36"/>
-      <w:szCs w:val="36"/>
-    </w:rPr>
-  </w:style>
-  <w:style w:type="character" w:customStyle="1" w:styleId="Ttulo2Car">
-    <w:name w:val="Título 2 Car"/>
-    <w:basedOn w:val="Fuentedeprrafopredeter"/>
-    <w:link w:val="Ttulo2"/>
-    <w:uiPriority w:val="9"/>
-    <w:rPr>
-      <w:rFonts w:asciiTheme="majorHAnsi" w:eastAsiaTheme="majorEastAsia" w:hAnsiTheme="majorHAnsi" w:cstheme="majorBidi"/>
-      <w:i/>
-      <w:iCs/>
-      <w:color w:val="1481AB" w:themeColor="accent1" w:themeShade="BF"/>
-      <w:sz w:val="28"/>
-      <w:szCs w:val="28"/>
-    </w:rPr>
-  </w:style>
-  <w:style w:type="character" w:customStyle="1" w:styleId="Ttulo3Car">
-    <w:name w:val="Título 3 Car"/>
-    <w:basedOn w:val="Fuentedeprrafopredeter"/>
-    <w:link w:val="Ttulo3"/>
-    <w:uiPriority w:val="9"/>
-    <w:rPr>
-      <w:rFonts w:asciiTheme="majorHAnsi" w:eastAsiaTheme="majorEastAsia" w:hAnsiTheme="majorHAnsi" w:cstheme="majorBidi"/>
-      <w:color w:val="404040" w:themeColor="text1" w:themeTint="BF"/>
-      <w:sz w:val="26"/>
-      <w:szCs w:val="26"/>
-    </w:rPr>
-  </w:style>
-  <w:style w:type="character" w:customStyle="1" w:styleId="Ttulo4Car">
-    <w:name w:val="Título 4 Car"/>
-    <w:basedOn w:val="Fuentedeprrafopredeter"/>
-    <w:link w:val="Ttulo4"/>
-    <w:uiPriority w:val="9"/>
-    <w:semiHidden/>
-    <w:rPr>
-      <w:rFonts w:asciiTheme="majorHAnsi" w:eastAsiaTheme="majorEastAsia" w:hAnsiTheme="majorHAnsi" w:cstheme="majorBidi"/>
-      <w:sz w:val="24"/>
-      <w:szCs w:val="24"/>
-    </w:rPr>
-  </w:style>
-  <w:style w:type="character" w:customStyle="1" w:styleId="Ttulo5Car">
-    <w:name w:val="Título 5 Car"/>
-    <w:basedOn w:val="Fuentedeprrafopredeter"/>
-    <w:link w:val="Ttulo5"/>
-    <w:uiPriority w:val="9"/>
-    <w:semiHidden/>
-    <w:rPr>
-      <w:rFonts w:asciiTheme="majorHAnsi" w:eastAsiaTheme="majorEastAsia" w:hAnsiTheme="majorHAnsi" w:cstheme="majorBidi"/>
-      <w:i/>
-      <w:iCs/>
-      <w:sz w:val="22"/>
-      <w:szCs w:val="22"/>
-    </w:rPr>
-  </w:style>
-  <w:style w:type="character" w:customStyle="1" w:styleId="Ttulo6Car">
-    <w:name w:val="Título 6 Car"/>
-    <w:basedOn w:val="Fuentedeprrafopredeter"/>
-    <w:link w:val="Ttulo6"/>
-    <w:uiPriority w:val="9"/>
-    <w:semiHidden/>
-    <w:rPr>
-      <w:rFonts w:asciiTheme="majorHAnsi" w:eastAsiaTheme="majorEastAsia" w:hAnsiTheme="majorHAnsi" w:cstheme="majorBidi"/>
-      <w:color w:val="595959" w:themeColor="text1" w:themeTint="A6"/>
-    </w:rPr>
-  </w:style>
-  <w:style w:type="character" w:customStyle="1" w:styleId="Ttulo7Car">
-    <w:name w:val="Título 7 Car"/>
-    <w:basedOn w:val="Fuentedeprrafopredeter"/>
-    <w:link w:val="Ttulo7"/>
-    <w:uiPriority w:val="9"/>
-    <w:semiHidden/>
-    <w:rPr>
-      <w:rFonts w:asciiTheme="majorHAnsi" w:eastAsiaTheme="majorEastAsia" w:hAnsiTheme="majorHAnsi" w:cstheme="majorBidi"/>
-      <w:i/>
-      <w:iCs/>
-      <w:color w:val="595959" w:themeColor="text1" w:themeTint="A6"/>
-    </w:rPr>
-  </w:style>
-  <w:style w:type="character" w:customStyle="1" w:styleId="Ttulo8Car">
-    <w:name w:val="Título 8 Car"/>
-    <w:basedOn w:val="Fuentedeprrafopredeter"/>
-    <w:link w:val="Ttulo8"/>
-    <w:uiPriority w:val="9"/>
-    <w:semiHidden/>
-    <w:rPr>
-      <w:rFonts w:asciiTheme="majorHAnsi" w:eastAsiaTheme="majorEastAsia" w:hAnsiTheme="majorHAnsi" w:cstheme="majorBidi"/>
-      <w:smallCaps/>
-      <w:color w:val="595959" w:themeColor="text1" w:themeTint="A6"/>
-    </w:rPr>
-  </w:style>
-  <w:style w:type="character" w:customStyle="1" w:styleId="Ttulo9Car">
-    <w:name w:val="Título 9 Car"/>
-    <w:basedOn w:val="Fuentedeprrafopredeter"/>
-    <w:link w:val="Ttulo9"/>
-    <w:uiPriority w:val="9"/>
-    <w:semiHidden/>
-    <w:rPr>
-      <w:rFonts w:asciiTheme="majorHAnsi" w:eastAsiaTheme="majorEastAsia" w:hAnsiTheme="majorHAnsi" w:cstheme="majorBidi"/>
-      <w:i/>
-      <w:iCs/>
-      <w:smallCaps/>
-      <w:color w:val="595959" w:themeColor="text1" w:themeTint="A6"/>
-    </w:rPr>
-  </w:style>
-  <w:style w:type="paragraph" w:styleId="Ttulo">
-    <w:name w:val="Title"/>
-    <w:basedOn w:val="Normal"/>
-    <w:next w:val="Normal"/>
-    <w:link w:val="TtuloCar"/>
-    <w:uiPriority w:val="10"/>
-    <w:qFormat/>
-    <w:pPr>
-      <w:spacing w:after="0"/>
-      <w:contextualSpacing/>
-      <w:jc w:val="center"/>
-    </w:pPr>
-    <w:rPr>
-      <w:rFonts w:asciiTheme="majorHAnsi" w:eastAsiaTheme="majorEastAsia" w:hAnsiTheme="majorHAnsi" w:cstheme="majorBidi"/>
-      <w:color w:val="0D5672" w:themeColor="accent1" w:themeShade="80"/>
-      <w:spacing w:val="-7"/>
-      <w:sz w:val="56"/>
-      <w:szCs w:val="56"/>
-    </w:rPr>
-  </w:style>
-  <w:style w:type="character" w:customStyle="1" w:styleId="TtuloCar">
-    <w:name w:val="Título Car"/>
-    <w:basedOn w:val="Fuentedeprrafopredeter"/>
-    <w:link w:val="Ttulo"/>
-    <w:uiPriority w:val="10"/>
-    <w:rPr>
-      <w:rFonts w:asciiTheme="majorHAnsi" w:eastAsiaTheme="majorEastAsia" w:hAnsiTheme="majorHAnsi" w:cstheme="majorBidi"/>
-      <w:color w:val="0D5672" w:themeColor="accent1" w:themeShade="80"/>
-      <w:spacing w:val="-7"/>
-      <w:sz w:val="56"/>
-      <w:szCs w:val="56"/>
-    </w:rPr>
-  </w:style>
-  <w:style w:type="paragraph" w:styleId="Subttulo">
-    <w:name w:val="Subtitle"/>
-    <w:basedOn w:val="Normal"/>
-    <w:next w:val="Normal"/>
-    <w:link w:val="SubttuloCar"/>
-    <w:uiPriority w:val="11"/>
-    <w:qFormat/>
-    <w:pPr>
-      <w:numPr>
-        <w:ilvl w:val="1"/>
-      </w:numPr>
-      <w:spacing w:after="240"/>
-      <w:jc w:val="center"/>
-    </w:pPr>
-    <w:rPr>
-      <w:rFonts w:asciiTheme="majorHAnsi" w:eastAsiaTheme="majorEastAsia" w:hAnsiTheme="majorHAnsi" w:cstheme="majorBidi"/>
-      <w:i/>
-      <w:iCs/>
-      <w:color w:val="404040" w:themeColor="text1" w:themeTint="BF"/>
-      <w:sz w:val="22"/>
-      <w:szCs w:val="22"/>
-    </w:rPr>
-  </w:style>
-  <w:style w:type="character" w:customStyle="1" w:styleId="SubttuloCar">
-    <w:name w:val="Subtítulo Car"/>
-    <w:basedOn w:val="Fuentedeprrafopredeter"/>
-    <w:link w:val="Subttulo"/>
-    <w:uiPriority w:val="11"/>
-    <w:rPr>
-      <w:rFonts w:asciiTheme="majorHAnsi" w:eastAsiaTheme="majorEastAsia" w:hAnsiTheme="majorHAnsi" w:cstheme="majorBidi"/>
-      <w:i/>
-      <w:iCs/>
-      <w:color w:val="404040" w:themeColor="text1" w:themeTint="BF"/>
-      <w:sz w:val="22"/>
-      <w:szCs w:val="22"/>
-    </w:rPr>
-  </w:style>
-  <w:style w:type="paragraph" w:styleId="Prrafodelista">
-    <w:name w:val="List Paragraph"/>
-    <w:basedOn w:val="Normal"/>
-    <w:uiPriority w:val="34"/>
-    <w:qFormat/>
-    <w:pPr>
-      <w:ind w:left="720"/>
-      <w:contextualSpacing/>
-    </w:pPr>
-  </w:style>
-  <w:style w:type="character" w:styleId="Referenciasutil">
-    <w:name w:val="Subtle Reference"/>
-    <w:basedOn w:val="Fuentedeprrafopredeter"/>
-    <w:uiPriority w:val="31"/>
-    <w:qFormat/>
-    <w:rPr>
-      <w:smallCaps/>
-      <w:color w:val="404040" w:themeColor="text1" w:themeTint="BF"/>
-    </w:rPr>
-  </w:style>
-  <w:style w:type="character" w:styleId="nfasissutil">
-    <w:name w:val="Subtle Emphasis"/>
-    <w:basedOn w:val="Fuentedeprrafopredeter"/>
-    <w:uiPriority w:val="19"/>
-    <w:qFormat/>
-    <w:rPr>
-      <w:i/>
-      <w:iCs/>
-      <w:color w:val="595959" w:themeColor="text1" w:themeTint="A6"/>
-    </w:rPr>
-  </w:style>
-  <w:style w:type="character" w:styleId="Enfasis">
-    <w:name w:val="Emphasis"/>
-    <w:basedOn w:val="Fuentedeprrafopredeter"/>
-    <w:uiPriority w:val="20"/>
-    <w:qFormat/>
-    <w:rPr>
-      <w:i/>
-      <w:iCs/>
-    </w:rPr>
-  </w:style>
-  <w:style w:type="paragraph" w:styleId="Cita">
-    <w:name w:val="Quote"/>
-    <w:basedOn w:val="Normal"/>
-    <w:next w:val="Normal"/>
-    <w:link w:val="CitaCar"/>
-    <w:uiPriority w:val="29"/>
-    <w:qFormat/>
-    <w:pPr>
-      <w:spacing w:before="240" w:after="240" w:line="252" w:lineRule="auto"/>
-      <w:ind w:left="864" w:right="864"/>
-    </w:pPr>
-    <w:rPr>
-      <w:i/>
-      <w:iCs/>
-    </w:rPr>
-  </w:style>
-  <w:style w:type="character" w:customStyle="1" w:styleId="CitaCar">
-    <w:name w:val="Cita Car"/>
-    <w:basedOn w:val="Fuentedeprrafopredeter"/>
-    <w:link w:val="Cita"/>
-    <w:uiPriority w:val="29"/>
-    <w:rPr>
-      <w:i/>
-      <w:iCs/>
-    </w:rPr>
-  </w:style>
-  <w:style w:type="character" w:styleId="nfasisintenso">
-    <w:name w:val="Intense Emphasis"/>
-    <w:basedOn w:val="Fuentedeprrafopredeter"/>
-    <w:uiPriority w:val="21"/>
-    <w:qFormat/>
-    <w:rPr>
-      <w:b/>
-      <w:bCs/>
-      <w:i/>
-      <w:iCs/>
-    </w:rPr>
-  </w:style>
-  <w:style w:type="paragraph" w:styleId="Citaintensa">
-    <w:name w:val="Intense Quote"/>
-    <w:basedOn w:val="Normal"/>
-    <w:next w:val="Normal"/>
-    <w:link w:val="CitaintensaCar"/>
-    <w:uiPriority w:val="30"/>
-    <w:qFormat/>
-    <w:pPr>
-      <w:spacing w:before="100" w:beforeAutospacing="1" w:after="240"/>
-      <w:ind w:left="864" w:right="864"/>
-    </w:pPr>
-    <w:rPr>
-      <w:rFonts w:asciiTheme="majorHAnsi" w:eastAsiaTheme="majorEastAsia" w:hAnsiTheme="majorHAnsi" w:cstheme="majorBidi"/>
-      <w:color w:val="1481AB" w:themeColor="accent1" w:themeShade="BF"/>
-      <w:sz w:val="24"/>
-      <w:szCs w:val="24"/>
-    </w:rPr>
-  </w:style>
-  <w:style w:type="character" w:customStyle="1" w:styleId="CitaintensaCar">
-    <w:name w:val="Cita intensa Car"/>
-    <w:basedOn w:val="Fuentedeprrafopredeter"/>
-    <w:link w:val="Citaintensa"/>
-    <w:uiPriority w:val="30"/>
-    <w:rPr>
-      <w:rFonts w:asciiTheme="majorHAnsi" w:eastAsiaTheme="majorEastAsia" w:hAnsiTheme="majorHAnsi" w:cstheme="majorBidi"/>
-      <w:color w:val="1481AB" w:themeColor="accent1" w:themeShade="BF"/>
-      <w:sz w:val="24"/>
-      <w:szCs w:val="24"/>
-    </w:rPr>
-  </w:style>
-  <w:style w:type="paragraph" w:styleId="Sinespaciado">
-    <w:name w:val="No Spacing"/>
-    <w:link w:val="SinespaciadoCar"/>
-    <w:uiPriority w:val="1"/>
-    <w:qFormat/>
-    <w:pPr>
-      <w:spacing w:after="0"/>
-    </w:pPr>
-  </w:style>
-  <w:style w:type="character" w:styleId="Ttulodelibro">
-    <w:name w:val="Book Title"/>
-    <w:basedOn w:val="Fuentedeprrafopredeter"/>
-    <w:uiPriority w:val="33"/>
-    <w:qFormat/>
-    <w:rPr>
-      <w:b/>
-      <w:bCs/>
-      <w:smallCaps/>
-    </w:rPr>
-  </w:style>
-  <w:style w:type="paragraph" w:styleId="Epgrafe">
-    <w:name w:val="caption"/>
-    <w:basedOn w:val="Normal"/>
-    <w:next w:val="Normal"/>
-    <w:uiPriority w:val="35"/>
-    <w:semiHidden/>
-    <w:unhideWhenUsed/>
-    <w:qFormat/>
-    <w:rPr>
-      <w:b/>
-      <w:bCs/>
-      <w:color w:val="404040" w:themeColor="text1" w:themeTint="BF"/>
-      <w:sz w:val="20"/>
-      <w:szCs w:val="20"/>
-    </w:rPr>
-  </w:style>
-  <w:style w:type="character" w:styleId="Referenciaintensa">
-    <w:name w:val="Intense Reference"/>
-    <w:basedOn w:val="Fuentedeprrafopredeter"/>
-    <w:uiPriority w:val="32"/>
-    <w:qFormat/>
-    <w:rPr>
-      <w:b/>
-      <w:bCs/>
-      <w:smallCaps/>
-      <w:u w:val="single"/>
-    </w:rPr>
-  </w:style>
-  <w:style w:type="character" w:customStyle="1" w:styleId="SinespaciadoCar">
-    <w:name w:val="Sin espaciado Car"/>
-    <w:basedOn w:val="Fuentedeprrafopredeter"/>
-    <w:link w:val="Sinespaciado"/>
-    <w:uiPriority w:val="1"/>
-  </w:style>
-  <w:style w:type="character" w:styleId="Textoennegrita">
-    <w:name w:val="Strong"/>
-    <w:basedOn w:val="Fuentedeprrafopredeter"/>
-    <w:uiPriority w:val="22"/>
-    <w:qFormat/>
-    <w:rPr>
-      <w:b/>
-      <w:bCs/>
-    </w:rPr>
-  </w:style>
-  <w:style w:type="paragraph" w:styleId="Encabezadodetabladecontenido">
+  <w:style w:type="paragraph" w:styleId="TtuloTDC">
     <w:name w:val="TOC Heading"/>
     <w:basedOn w:val="Ttulo1"/>
     <w:next w:val="Normal"/>
@@ -2621,7 +2176,7 @@
   <a:extraClrSchemeLst/>
   <a:extLst>
     <a:ext uri="{05A4C25C-085E-4340-85A3-A5531E510DB2}">
-      <thm15:themeFamily xmlns:thm15="http://schemas.microsoft.com/office/thememl/2012/main" xmlns="" name="Office Theme" id="{62F939B6-93AF-4DB8-9C6B-D6C7DFDC589F}" vid="{4A3C46E8-61CC-4603-A589-7422A47A8E4A}"/>
+      <thm15:themeFamily xmlns:thm15="http://schemas.microsoft.com/office/thememl/2012/main" name="Office Theme" id="{62F939B6-93AF-4DB8-9C6B-D6C7DFDC589F}" vid="{4A3C46E8-61CC-4603-A589-7422A47A8E4A}"/>
     </a:ext>
   </a:extLst>
 </a:theme>

</xml_diff>